<commit_message>
improve code details and migrate to vspkg-windows environment
</commit_message>
<xml_diff>
--- a/other/2023271073华浩名-图形学-期中大作业.docx
+++ b/other/2023271073华浩名-图形学-期中大作业.docx
@@ -689,17 +689,7 @@
           <w:u w:val="single"/>
           <w:lang w:val="en-US" w:eastAsia="zh-CN"/>
         </w:rPr>
-        <w:t>2</w:t>
-      </w:r>
-      <w:r>
-        <w:rPr>
-          <w:rFonts w:hint="eastAsia"/>
-          <w:b/>
-          <w:sz w:val="28"/>
-          <w:u w:val="single"/>
-          <w:lang w:val="en-US" w:eastAsia="zh-CN"/>
-        </w:rPr>
-        <w:t>025.10</w:t>
+        <w:t>2025.10</w:t>
       </w:r>
       <w:r>
         <w:rPr>
@@ -824,8 +814,6 @@
           </w:tblCellMar>
         </w:tblPrEx>
         <w:trPr>
-          <w:wBefore w:w="0" w:type="dxa"/>
-          <w:wAfter w:w="0" w:type="dxa"/>
           <w:trHeight w:val="4920" w:hRule="atLeast"/>
         </w:trPr>
         <w:tc>
@@ -858,12 +846,23 @@
             <w:pPr>
               <w:numPr>
                 <w:ilvl w:val="0"/>
-                <w:numId w:val="1"/>
+                <w:numId w:val="0"/>
               </w:numPr>
+              <w:ind w:left="420" w:leftChars="0" w:hanging="420" w:firstLineChars="0"/>
               <w:rPr>
                 <w:szCs w:val="21"/>
               </w:rPr>
             </w:pPr>
+            <w:r>
+              <w:rPr>
+                <w:rFonts w:hint="default" w:ascii="Times New Roman" w:hAnsi="Times New Roman" w:eastAsia="宋体" w:cs="Times New Roman"/>
+                <w:kern w:val="2"/>
+                <w:sz w:val="24"/>
+                <w:szCs w:val="21"/>
+                <w:lang w:val="en-US" w:eastAsia="zh-CN" w:bidi="ar-SA"/>
+              </w:rPr>
+              <w:t>1.</w:t>
+            </w:r>
             <w:r>
               <w:rPr>
                 <w:rFonts w:hint="eastAsia"/>
@@ -889,12 +888,23 @@
             <w:pPr>
               <w:numPr>
                 <w:ilvl w:val="0"/>
-                <w:numId w:val="1"/>
+                <w:numId w:val="0"/>
               </w:numPr>
+              <w:ind w:left="420" w:leftChars="0" w:hanging="420" w:firstLineChars="0"/>
               <w:rPr>
                 <w:szCs w:val="21"/>
               </w:rPr>
             </w:pPr>
+            <w:r>
+              <w:rPr>
+                <w:rFonts w:hint="default" w:ascii="Times New Roman" w:hAnsi="Times New Roman" w:eastAsia="宋体" w:cs="Times New Roman"/>
+                <w:kern w:val="2"/>
+                <w:sz w:val="24"/>
+                <w:szCs w:val="21"/>
+                <w:lang w:val="en-US" w:eastAsia="zh-CN" w:bidi="ar-SA"/>
+              </w:rPr>
+              <w:t>2.</w:t>
+            </w:r>
             <w:r>
               <w:rPr>
                 <w:rFonts w:hint="eastAsia"/>
@@ -926,12 +936,23 @@
             <w:pPr>
               <w:numPr>
                 <w:ilvl w:val="0"/>
-                <w:numId w:val="1"/>
+                <w:numId w:val="0"/>
               </w:numPr>
+              <w:ind w:left="420" w:leftChars="0" w:hanging="420" w:firstLineChars="0"/>
               <w:rPr>
                 <w:szCs w:val="21"/>
               </w:rPr>
             </w:pPr>
+            <w:r>
+              <w:rPr>
+                <w:rFonts w:hint="default" w:ascii="Times New Roman" w:hAnsi="Times New Roman" w:eastAsia="宋体" w:cs="Times New Roman"/>
+                <w:kern w:val="2"/>
+                <w:sz w:val="24"/>
+                <w:szCs w:val="21"/>
+                <w:lang w:val="en-US" w:eastAsia="zh-CN" w:bidi="ar-SA"/>
+              </w:rPr>
+              <w:t>3.</w:t>
+            </w:r>
             <w:r>
               <w:rPr>
                 <w:rFonts w:hint="eastAsia"/>
@@ -944,12 +965,23 @@
             <w:pPr>
               <w:numPr>
                 <w:ilvl w:val="0"/>
-                <w:numId w:val="1"/>
+                <w:numId w:val="0"/>
               </w:numPr>
+              <w:ind w:left="420" w:leftChars="0" w:hanging="420" w:firstLineChars="0"/>
               <w:rPr>
                 <w:szCs w:val="21"/>
               </w:rPr>
             </w:pPr>
+            <w:r>
+              <w:rPr>
+                <w:rFonts w:hint="default" w:ascii="Times New Roman" w:hAnsi="Times New Roman" w:eastAsia="宋体" w:cs="Times New Roman"/>
+                <w:kern w:val="2"/>
+                <w:sz w:val="24"/>
+                <w:szCs w:val="21"/>
+                <w:lang w:val="en-US" w:eastAsia="zh-CN" w:bidi="ar-SA"/>
+              </w:rPr>
+              <w:t>4.</w:t>
+            </w:r>
             <w:r>
               <w:rPr>
                 <w:rFonts w:hint="eastAsia"/>
@@ -962,12 +994,23 @@
             <w:pPr>
               <w:numPr>
                 <w:ilvl w:val="0"/>
-                <w:numId w:val="1"/>
+                <w:numId w:val="0"/>
               </w:numPr>
+              <w:ind w:left="420" w:leftChars="0" w:hanging="420" w:firstLineChars="0"/>
               <w:rPr>
                 <w:szCs w:val="21"/>
               </w:rPr>
             </w:pPr>
+            <w:r>
+              <w:rPr>
+                <w:rFonts w:hint="default" w:ascii="Times New Roman" w:hAnsi="Times New Roman" w:eastAsia="宋体" w:cs="Times New Roman"/>
+                <w:kern w:val="2"/>
+                <w:sz w:val="24"/>
+                <w:szCs w:val="21"/>
+                <w:lang w:val="en-US" w:eastAsia="zh-CN" w:bidi="ar-SA"/>
+              </w:rPr>
+              <w:t>5.</w:t>
+            </w:r>
             <w:r>
               <w:rPr>
                 <w:rFonts w:hint="eastAsia"/>
@@ -980,13 +1023,24 @@
             <w:pPr>
               <w:numPr>
                 <w:ilvl w:val="0"/>
-                <w:numId w:val="1"/>
+                <w:numId w:val="0"/>
               </w:numPr>
+              <w:ind w:left="420" w:leftChars="0" w:hanging="420" w:firstLineChars="0"/>
               <w:rPr>
                 <w:rFonts w:hint="eastAsia"/>
                 <w:szCs w:val="21"/>
               </w:rPr>
             </w:pPr>
+            <w:r>
+              <w:rPr>
+                <w:rFonts w:hint="default" w:ascii="Times New Roman" w:hAnsi="Times New Roman" w:eastAsia="宋体" w:cs="Times New Roman"/>
+                <w:kern w:val="2"/>
+                <w:sz w:val="24"/>
+                <w:szCs w:val="21"/>
+                <w:lang w:val="en-US" w:eastAsia="zh-CN" w:bidi="ar-SA"/>
+              </w:rPr>
+              <w:t>6.</w:t>
+            </w:r>
             <w:r>
               <w:rPr>
                 <w:rFonts w:hint="eastAsia"/>
@@ -1015,8 +1069,6 @@
           </w:tblCellMar>
         </w:tblPrEx>
         <w:trPr>
-          <w:wBefore w:w="0" w:type="dxa"/>
-          <w:wAfter w:w="0" w:type="dxa"/>
           <w:trHeight w:val="7635" w:hRule="atLeast"/>
         </w:trPr>
         <w:tc>
@@ -2866,16 +2918,7 @@
                 <w:rFonts w:hint="eastAsia"/>
                 <w:lang w:val="en-US" w:eastAsia="zh-CN"/>
               </w:rPr>
-              <w:t>上键是旋转，左右键是左右移动，下键是向下移动，空格键也可以向下移动</w:t>
-            </w:r>
-            <w:bookmarkStart w:id="0" w:name="_GoBack"/>
-            <w:bookmarkEnd w:id="0"/>
-            <w:r>
-              <w:rPr>
-                <w:rFonts w:hint="eastAsia"/>
-                <w:lang w:val="en-US" w:eastAsia="zh-CN"/>
-              </w:rPr>
-              <w:t>。新增了一个p键，用于切换到暂停状态。</w:t>
+              <w:t>上键是旋转，左右键是左右移动，下键是向下移动，空格键也可以向下移动。新增了一个p键，用于切换到暂停状态。</w:t>
             </w:r>
           </w:p>
           <w:p>
@@ -3010,6 +3053,1673 @@
                 </wp:inline>
               </w:drawing>
             </w:r>
+          </w:p>
+          <w:p>
+            <w:pPr>
+              <w:numPr>
+                <w:numId w:val="0"/>
+              </w:numPr>
+              <w:ind w:leftChars="0"/>
+              <w:rPr>
+                <w:rFonts w:hint="default"/>
+                <w:lang w:val="en-US" w:eastAsia="zh-CN"/>
+              </w:rPr>
+            </w:pPr>
+          </w:p>
+          <w:p>
+            <w:pPr>
+              <w:numPr>
+                <w:ilvl w:val="0"/>
+                <w:numId w:val="1"/>
+              </w:numPr>
+              <w:ind w:left="420" w:leftChars="0" w:hanging="420" w:firstLineChars="0"/>
+              <w:rPr>
+                <w:rFonts w:hint="default"/>
+                <w:b/>
+                <w:bCs/>
+                <w:lang w:val="en-US" w:eastAsia="zh-CN"/>
+              </w:rPr>
+            </w:pPr>
+            <w:r>
+              <w:rPr>
+                <w:rFonts w:hint="eastAsia"/>
+                <w:b/>
+                <w:bCs/>
+                <w:lang w:val="en-US" w:eastAsia="zh-CN"/>
+              </w:rPr>
+              <w:t>新增功能, 使用json文件存储游戏的历史记录</w:t>
+            </w:r>
+          </w:p>
+          <w:p>
+            <w:pPr>
+              <w:bidi w:val="0"/>
+              <w:rPr>
+                <w:rFonts w:hint="eastAsia"/>
+                <w:lang w:val="en-US" w:eastAsia="zh-CN"/>
+              </w:rPr>
+            </w:pPr>
+            <w:r>
+              <w:rPr>
+                <w:rFonts w:hint="eastAsia"/>
+                <w:lang w:val="en-US" w:eastAsia="zh-CN"/>
+              </w:rPr>
+              <w:t>存档功能是非常实用的一个扩展内容, 我准备引入一个json库(nlohmann-json)来对json文件进行解析.</w:t>
+            </w:r>
+          </w:p>
+          <w:p>
+            <w:pPr>
+              <w:bidi w:val="0"/>
+              <w:rPr>
+                <w:rFonts w:hint="default"/>
+                <w:lang w:val="en-US" w:eastAsia="zh-CN"/>
+              </w:rPr>
+            </w:pPr>
+            <w:r>
+              <w:rPr>
+                <w:rFonts w:hint="eastAsia"/>
+                <w:lang w:val="en-US" w:eastAsia="zh-CN"/>
+              </w:rPr>
+              <w:t>这里, 我切换成了windows + vcpkg进行包管理, 因为更方便跨平台编译文件</w:t>
+            </w:r>
+          </w:p>
+          <w:p>
+            <w:pPr>
+              <w:bidi w:val="0"/>
+              <w:rPr>
+                <w:rFonts w:hint="default"/>
+                <w:lang w:val="en-US" w:eastAsia="zh-CN"/>
+              </w:rPr>
+            </w:pPr>
+            <w:r>
+              <w:rPr>
+                <w:rFonts w:hint="eastAsia"/>
+                <w:lang w:val="en-US" w:eastAsia="zh-CN"/>
+              </w:rPr>
+              <w:t>首先使用vcpkg(而不是我之前使用的pacman)安装对应的库, 然后修改cmakelist文件:</w:t>
+            </w:r>
+            <w:r>
+              <w:rPr>
+                <w:rFonts w:hint="eastAsia"/>
+                <w:lang w:val="en-US" w:eastAsia="zh-CN"/>
+              </w:rPr>
+              <w:br w:type="textWrapping"/>
+            </w:r>
+            <w:r>
+              <w:drawing>
+                <wp:inline distT="0" distB="0" distL="114300" distR="114300">
+                  <wp:extent cx="3566795" cy="2727325"/>
+                  <wp:effectExtent l="0" t="0" r="1905" b="3175"/>
+                  <wp:docPr id="9" name="图片 2"/>
+                  <wp:cNvGraphicFramePr>
+                    <a:graphicFrameLocks xmlns:a="http://schemas.openxmlformats.org/drawingml/2006/main" noChangeAspect="1"/>
+                  </wp:cNvGraphicFramePr>
+                  <a:graphic xmlns:a="http://schemas.openxmlformats.org/drawingml/2006/main">
+                    <a:graphicData uri="http://schemas.openxmlformats.org/drawingml/2006/picture">
+                      <pic:pic xmlns:pic="http://schemas.openxmlformats.org/drawingml/2006/picture">
+                        <pic:nvPicPr>
+                          <pic:cNvPr id="9" name="图片 2"/>
+                          <pic:cNvPicPr>
+                            <a:picLocks noChangeAspect="1"/>
+                          </pic:cNvPicPr>
+                        </pic:nvPicPr>
+                        <pic:blipFill>
+                          <a:blip r:embed="rId22"/>
+                          <a:stretch>
+                            <a:fillRect/>
+                          </a:stretch>
+                        </pic:blipFill>
+                        <pic:spPr>
+                          <a:xfrm>
+                            <a:off x="0" y="0"/>
+                            <a:ext cx="3566795" cy="2727325"/>
+                          </a:xfrm>
+                          <a:prstGeom prst="rect">
+                            <a:avLst/>
+                          </a:prstGeom>
+                          <a:noFill/>
+                          <a:ln>
+                            <a:noFill/>
+                          </a:ln>
+                        </pic:spPr>
+                      </pic:pic>
+                    </a:graphicData>
+                  </a:graphic>
+                </wp:inline>
+              </w:drawing>
+            </w:r>
+          </w:p>
+          <w:p>
+            <w:pPr>
+              <w:bidi w:val="0"/>
+              <w:rPr>
+                <w:rFonts w:hint="eastAsia"/>
+                <w:lang w:val="en-US" w:eastAsia="zh-CN"/>
+              </w:rPr>
+            </w:pPr>
+          </w:p>
+          <w:p>
+            <w:pPr>
+              <w:bidi w:val="0"/>
+              <w:rPr>
+                <w:rFonts w:hint="default"/>
+                <w:lang w:val="en-US" w:eastAsia="zh-CN"/>
+              </w:rPr>
+            </w:pPr>
+            <w:r>
+              <w:rPr>
+                <w:rFonts w:hint="eastAsia"/>
+                <w:lang w:val="en-US" w:eastAsia="zh-CN"/>
+              </w:rPr>
+              <w:t>在loadAndSave.h中定义了GameRecord类来管理游戏记录(在这里#include &lt;nlohmann/json.hpp&gt; )</w:t>
+            </w:r>
+          </w:p>
+          <w:p>
+            <w:pPr>
+              <w:bidi w:val="0"/>
+            </w:pPr>
+            <w:r>
+              <w:drawing>
+                <wp:inline distT="0" distB="0" distL="114300" distR="114300">
+                  <wp:extent cx="5074920" cy="2898775"/>
+                  <wp:effectExtent l="0" t="0" r="5080" b="9525"/>
+                  <wp:docPr id="4" name="图片 1"/>
+                  <wp:cNvGraphicFramePr>
+                    <a:graphicFrameLocks xmlns:a="http://schemas.openxmlformats.org/drawingml/2006/main" noChangeAspect="1"/>
+                  </wp:cNvGraphicFramePr>
+                  <a:graphic xmlns:a="http://schemas.openxmlformats.org/drawingml/2006/main">
+                    <a:graphicData uri="http://schemas.openxmlformats.org/drawingml/2006/picture">
+                      <pic:pic xmlns:pic="http://schemas.openxmlformats.org/drawingml/2006/picture">
+                        <pic:nvPicPr>
+                          <pic:cNvPr id="4" name="图片 1"/>
+                          <pic:cNvPicPr>
+                            <a:picLocks noChangeAspect="1"/>
+                          </pic:cNvPicPr>
+                        </pic:nvPicPr>
+                        <pic:blipFill>
+                          <a:blip r:embed="rId23"/>
+                          <a:stretch>
+                            <a:fillRect/>
+                          </a:stretch>
+                        </pic:blipFill>
+                        <pic:spPr>
+                          <a:xfrm>
+                            <a:off x="0" y="0"/>
+                            <a:ext cx="5074920" cy="2898775"/>
+                          </a:xfrm>
+                          <a:prstGeom prst="rect">
+                            <a:avLst/>
+                          </a:prstGeom>
+                          <a:noFill/>
+                          <a:ln>
+                            <a:noFill/>
+                          </a:ln>
+                        </pic:spPr>
+                      </pic:pic>
+                    </a:graphicData>
+                  </a:graphic>
+                </wp:inline>
+              </w:drawing>
+            </w:r>
+          </w:p>
+          <w:p>
+            <w:pPr>
+              <w:bidi w:val="0"/>
+              <w:rPr>
+                <w:rFonts w:hint="default"/>
+                <w:lang w:val="en-US" w:eastAsia="zh-CN"/>
+              </w:rPr>
+            </w:pPr>
+          </w:p>
+          <w:p>
+            <w:pPr>
+              <w:bidi w:val="0"/>
+              <w:rPr>
+                <w:rFonts w:hint="eastAsia"/>
+                <w:lang w:val="en-US" w:eastAsia="zh-CN"/>
+              </w:rPr>
+            </w:pPr>
+            <w:r>
+              <w:rPr>
+                <w:rFonts w:hint="eastAsia"/>
+                <w:lang w:val="en-US" w:eastAsia="zh-CN"/>
+              </w:rPr>
+              <w:t>首先在loadAndSave.cpp中实现了几个辅助函数. 其中, setDateTime函数实现了记录当前时间,并且对其进行格式化:</w:t>
+            </w:r>
+          </w:p>
+          <w:p>
+            <w:pPr>
+              <w:bidi w:val="0"/>
+            </w:pPr>
+            <w:r>
+              <w:drawing>
+                <wp:inline distT="0" distB="0" distL="114300" distR="114300">
+                  <wp:extent cx="4253865" cy="2795270"/>
+                  <wp:effectExtent l="0" t="0" r="635" b="11430"/>
+                  <wp:docPr id="10" name="图片 3"/>
+                  <wp:cNvGraphicFramePr>
+                    <a:graphicFrameLocks xmlns:a="http://schemas.openxmlformats.org/drawingml/2006/main" noChangeAspect="1"/>
+                  </wp:cNvGraphicFramePr>
+                  <a:graphic xmlns:a="http://schemas.openxmlformats.org/drawingml/2006/main">
+                    <a:graphicData uri="http://schemas.openxmlformats.org/drawingml/2006/picture">
+                      <pic:pic xmlns:pic="http://schemas.openxmlformats.org/drawingml/2006/picture">
+                        <pic:nvPicPr>
+                          <pic:cNvPr id="10" name="图片 3"/>
+                          <pic:cNvPicPr>
+                            <a:picLocks noChangeAspect="1"/>
+                          </pic:cNvPicPr>
+                        </pic:nvPicPr>
+                        <pic:blipFill>
+                          <a:blip r:embed="rId24"/>
+                          <a:stretch>
+                            <a:fillRect/>
+                          </a:stretch>
+                        </pic:blipFill>
+                        <pic:spPr>
+                          <a:xfrm>
+                            <a:off x="0" y="0"/>
+                            <a:ext cx="4253865" cy="2795270"/>
+                          </a:xfrm>
+                          <a:prstGeom prst="rect">
+                            <a:avLst/>
+                          </a:prstGeom>
+                          <a:noFill/>
+                          <a:ln>
+                            <a:noFill/>
+                          </a:ln>
+                        </pic:spPr>
+                      </pic:pic>
+                    </a:graphicData>
+                  </a:graphic>
+                </wp:inline>
+              </w:drawing>
+            </w:r>
+          </w:p>
+          <w:p>
+            <w:pPr>
+              <w:bidi w:val="0"/>
+            </w:pPr>
+          </w:p>
+          <w:p>
+            <w:pPr>
+              <w:bidi w:val="0"/>
+            </w:pPr>
+            <w:r>
+              <w:rPr>
+                <w:rFonts w:hint="eastAsia"/>
+                <w:lang w:val="en-US" w:eastAsia="zh-CN"/>
+              </w:rPr>
+              <w:t>然后是加载游戏记录的函数(之后还有几个错误处理分支, 没有截图):</w:t>
+            </w:r>
+            <w:r>
+              <w:rPr>
+                <w:rFonts w:hint="eastAsia"/>
+                <w:lang w:val="en-US" w:eastAsia="zh-CN"/>
+              </w:rPr>
+              <w:br w:type="textWrapping"/>
+            </w:r>
+            <w:r>
+              <w:drawing>
+                <wp:inline distT="0" distB="0" distL="114300" distR="114300">
+                  <wp:extent cx="3536315" cy="2451735"/>
+                  <wp:effectExtent l="0" t="0" r="6985" b="12065"/>
+                  <wp:docPr id="11" name="图片 4"/>
+                  <wp:cNvGraphicFramePr>
+                    <a:graphicFrameLocks xmlns:a="http://schemas.openxmlformats.org/drawingml/2006/main" noChangeAspect="1"/>
+                  </wp:cNvGraphicFramePr>
+                  <a:graphic xmlns:a="http://schemas.openxmlformats.org/drawingml/2006/main">
+                    <a:graphicData uri="http://schemas.openxmlformats.org/drawingml/2006/picture">
+                      <pic:pic xmlns:pic="http://schemas.openxmlformats.org/drawingml/2006/picture">
+                        <pic:nvPicPr>
+                          <pic:cNvPr id="11" name="图片 4"/>
+                          <pic:cNvPicPr>
+                            <a:picLocks noChangeAspect="1"/>
+                          </pic:cNvPicPr>
+                        </pic:nvPicPr>
+                        <pic:blipFill>
+                          <a:blip r:embed="rId25"/>
+                          <a:stretch>
+                            <a:fillRect/>
+                          </a:stretch>
+                        </pic:blipFill>
+                        <pic:spPr>
+                          <a:xfrm>
+                            <a:off x="0" y="0"/>
+                            <a:ext cx="3536315" cy="2451735"/>
+                          </a:xfrm>
+                          <a:prstGeom prst="rect">
+                            <a:avLst/>
+                          </a:prstGeom>
+                          <a:noFill/>
+                          <a:ln>
+                            <a:noFill/>
+                          </a:ln>
+                        </pic:spPr>
+                      </pic:pic>
+                    </a:graphicData>
+                  </a:graphic>
+                </wp:inline>
+              </w:drawing>
+            </w:r>
+          </w:p>
+          <w:p>
+            <w:pPr>
+              <w:bidi w:val="0"/>
+            </w:pPr>
+          </w:p>
+          <w:p>
+            <w:pPr>
+              <w:bidi w:val="0"/>
+              <w:rPr>
+                <w:rFonts w:hint="eastAsia"/>
+                <w:lang w:val="en-US" w:eastAsia="zh-CN"/>
+              </w:rPr>
+            </w:pPr>
+            <w:r>
+              <w:rPr>
+                <w:rFonts w:hint="eastAsia"/>
+                <w:lang w:val="en-US" w:eastAsia="zh-CN"/>
+              </w:rPr>
+              <w:t>然后创建一个可以调用加载的游戏记录数组, 格式化打印到控制台的函数. 在其中, 我根据用户得分从高到低进行了排序:</w:t>
+            </w:r>
+          </w:p>
+          <w:p>
+            <w:pPr>
+              <w:bidi w:val="0"/>
+              <w:rPr>
+                <w:rFonts w:hint="default"/>
+                <w:lang w:val="en-US" w:eastAsia="zh-CN"/>
+              </w:rPr>
+            </w:pPr>
+            <w:r>
+              <w:drawing>
+                <wp:inline distT="0" distB="0" distL="114300" distR="114300">
+                  <wp:extent cx="3982720" cy="2536190"/>
+                  <wp:effectExtent l="0" t="0" r="5080" b="3810"/>
+                  <wp:docPr id="12" name="图片 5"/>
+                  <wp:cNvGraphicFramePr>
+                    <a:graphicFrameLocks xmlns:a="http://schemas.openxmlformats.org/drawingml/2006/main" noChangeAspect="1"/>
+                  </wp:cNvGraphicFramePr>
+                  <a:graphic xmlns:a="http://schemas.openxmlformats.org/drawingml/2006/main">
+                    <a:graphicData uri="http://schemas.openxmlformats.org/drawingml/2006/picture">
+                      <pic:pic xmlns:pic="http://schemas.openxmlformats.org/drawingml/2006/picture">
+                        <pic:nvPicPr>
+                          <pic:cNvPr id="12" name="图片 5"/>
+                          <pic:cNvPicPr>
+                            <a:picLocks noChangeAspect="1"/>
+                          </pic:cNvPicPr>
+                        </pic:nvPicPr>
+                        <pic:blipFill>
+                          <a:blip r:embed="rId26"/>
+                          <a:stretch>
+                            <a:fillRect/>
+                          </a:stretch>
+                        </pic:blipFill>
+                        <pic:spPr>
+                          <a:xfrm>
+                            <a:off x="0" y="0"/>
+                            <a:ext cx="3982720" cy="2536190"/>
+                          </a:xfrm>
+                          <a:prstGeom prst="rect">
+                            <a:avLst/>
+                          </a:prstGeom>
+                          <a:noFill/>
+                          <a:ln>
+                            <a:noFill/>
+                          </a:ln>
+                        </pic:spPr>
+                      </pic:pic>
+                    </a:graphicData>
+                  </a:graphic>
+                </wp:inline>
+              </w:drawing>
+            </w:r>
+          </w:p>
+          <w:p>
+            <w:pPr>
+              <w:numPr>
+                <w:numId w:val="0"/>
+              </w:numPr>
+              <w:ind w:leftChars="0"/>
+              <w:rPr>
+                <w:rFonts w:hint="default"/>
+                <w:lang w:val="en-US" w:eastAsia="zh-CN"/>
+              </w:rPr>
+            </w:pPr>
+          </w:p>
+          <w:p>
+            <w:pPr>
+              <w:numPr>
+                <w:numId w:val="0"/>
+              </w:numPr>
+              <w:ind w:leftChars="0"/>
+            </w:pPr>
+            <w:r>
+              <w:rPr>
+                <w:rFonts w:hint="eastAsia"/>
+                <w:lang w:val="en-US" w:eastAsia="zh-CN"/>
+              </w:rPr>
+              <w:t>然后是存储当前的游戏信息的函数:</w:t>
+            </w:r>
+            <w:r>
+              <w:rPr>
+                <w:rFonts w:hint="eastAsia"/>
+                <w:lang w:val="en-US" w:eastAsia="zh-CN"/>
+              </w:rPr>
+              <w:br w:type="textWrapping"/>
+            </w:r>
+            <w:r>
+              <w:drawing>
+                <wp:inline distT="0" distB="0" distL="114300" distR="114300">
+                  <wp:extent cx="3996690" cy="2821940"/>
+                  <wp:effectExtent l="0" t="0" r="3810" b="10160"/>
+                  <wp:docPr id="15" name="图片 6"/>
+                  <wp:cNvGraphicFramePr>
+                    <a:graphicFrameLocks xmlns:a="http://schemas.openxmlformats.org/drawingml/2006/main" noChangeAspect="1"/>
+                  </wp:cNvGraphicFramePr>
+                  <a:graphic xmlns:a="http://schemas.openxmlformats.org/drawingml/2006/main">
+                    <a:graphicData uri="http://schemas.openxmlformats.org/drawingml/2006/picture">
+                      <pic:pic xmlns:pic="http://schemas.openxmlformats.org/drawingml/2006/picture">
+                        <pic:nvPicPr>
+                          <pic:cNvPr id="15" name="图片 6"/>
+                          <pic:cNvPicPr>
+                            <a:picLocks noChangeAspect="1"/>
+                          </pic:cNvPicPr>
+                        </pic:nvPicPr>
+                        <pic:blipFill>
+                          <a:blip r:embed="rId27"/>
+                          <a:stretch>
+                            <a:fillRect/>
+                          </a:stretch>
+                        </pic:blipFill>
+                        <pic:spPr>
+                          <a:xfrm>
+                            <a:off x="0" y="0"/>
+                            <a:ext cx="3996690" cy="2821940"/>
+                          </a:xfrm>
+                          <a:prstGeom prst="rect">
+                            <a:avLst/>
+                          </a:prstGeom>
+                          <a:noFill/>
+                          <a:ln>
+                            <a:noFill/>
+                          </a:ln>
+                        </pic:spPr>
+                      </pic:pic>
+                    </a:graphicData>
+                  </a:graphic>
+                </wp:inline>
+              </w:drawing>
+            </w:r>
+          </w:p>
+          <w:p>
+            <w:pPr>
+              <w:numPr>
+                <w:numId w:val="0"/>
+              </w:numPr>
+              <w:ind w:leftChars="0"/>
+            </w:pPr>
+          </w:p>
+          <w:p>
+            <w:pPr>
+              <w:numPr>
+                <w:numId w:val="0"/>
+              </w:numPr>
+              <w:ind w:leftChars="0"/>
+            </w:pPr>
+            <w:r>
+              <w:rPr>
+                <w:rFonts w:hint="eastAsia"/>
+                <w:lang w:val="en-US" w:eastAsia="zh-CN"/>
+              </w:rPr>
+              <w:t>在main.cpp中, 需要调用这些函数. 首先是, 在进入渲染循环之前, 先从控制台获取用户id(如果用户留下id), 再打印所有的记录.</w:t>
+            </w:r>
+            <w:r>
+              <w:rPr>
+                <w:rFonts w:hint="eastAsia"/>
+                <w:lang w:val="en-US" w:eastAsia="zh-CN"/>
+              </w:rPr>
+              <w:br w:type="textWrapping"/>
+            </w:r>
+            <w:r>
+              <w:drawing>
+                <wp:inline distT="0" distB="0" distL="114300" distR="114300">
+                  <wp:extent cx="2473325" cy="1158240"/>
+                  <wp:effectExtent l="0" t="0" r="3175" b="10160"/>
+                  <wp:docPr id="20" name="图片 7"/>
+                  <wp:cNvGraphicFramePr>
+                    <a:graphicFrameLocks xmlns:a="http://schemas.openxmlformats.org/drawingml/2006/main" noChangeAspect="1"/>
+                  </wp:cNvGraphicFramePr>
+                  <a:graphic xmlns:a="http://schemas.openxmlformats.org/drawingml/2006/main">
+                    <a:graphicData uri="http://schemas.openxmlformats.org/drawingml/2006/picture">
+                      <pic:pic xmlns:pic="http://schemas.openxmlformats.org/drawingml/2006/picture">
+                        <pic:nvPicPr>
+                          <pic:cNvPr id="20" name="图片 7"/>
+                          <pic:cNvPicPr>
+                            <a:picLocks noChangeAspect="1"/>
+                          </pic:cNvPicPr>
+                        </pic:nvPicPr>
+                        <pic:blipFill>
+                          <a:blip r:embed="rId28"/>
+                          <a:stretch>
+                            <a:fillRect/>
+                          </a:stretch>
+                        </pic:blipFill>
+                        <pic:spPr>
+                          <a:xfrm>
+                            <a:off x="0" y="0"/>
+                            <a:ext cx="2473325" cy="1158240"/>
+                          </a:xfrm>
+                          <a:prstGeom prst="rect">
+                            <a:avLst/>
+                          </a:prstGeom>
+                          <a:noFill/>
+                          <a:ln>
+                            <a:noFill/>
+                          </a:ln>
+                        </pic:spPr>
+                      </pic:pic>
+                    </a:graphicData>
+                  </a:graphic>
+                </wp:inline>
+              </w:drawing>
+            </w:r>
+          </w:p>
+          <w:p>
+            <w:pPr>
+              <w:numPr>
+                <w:numId w:val="0"/>
+              </w:numPr>
+              <w:ind w:leftChars="0"/>
+            </w:pPr>
+          </w:p>
+          <w:p>
+            <w:pPr>
+              <w:numPr>
+                <w:numId w:val="0"/>
+              </w:numPr>
+              <w:ind w:leftChars="0"/>
+            </w:pPr>
+            <w:r>
+              <w:rPr>
+                <w:rFonts w:hint="eastAsia"/>
+                <w:lang w:val="en-US" w:eastAsia="zh-CN"/>
+              </w:rPr>
+              <w:t>这个辅助函数在命令行与用户交互, 获取用户输入的用户名. 如果不愿意输入用户名, 就使用默认用户名Guest</w:t>
+            </w:r>
+            <w:r>
+              <w:rPr>
+                <w:rFonts w:hint="eastAsia"/>
+                <w:lang w:val="en-US" w:eastAsia="zh-CN"/>
+              </w:rPr>
+              <w:br w:type="textWrapping"/>
+            </w:r>
+            <w:r>
+              <w:drawing>
+                <wp:inline distT="0" distB="0" distL="114300" distR="114300">
+                  <wp:extent cx="3537585" cy="3264535"/>
+                  <wp:effectExtent l="0" t="0" r="5715" b="12065"/>
+                  <wp:docPr id="24" name="图片 8"/>
+                  <wp:cNvGraphicFramePr>
+                    <a:graphicFrameLocks xmlns:a="http://schemas.openxmlformats.org/drawingml/2006/main" noChangeAspect="1"/>
+                  </wp:cNvGraphicFramePr>
+                  <a:graphic xmlns:a="http://schemas.openxmlformats.org/drawingml/2006/main">
+                    <a:graphicData uri="http://schemas.openxmlformats.org/drawingml/2006/picture">
+                      <pic:pic xmlns:pic="http://schemas.openxmlformats.org/drawingml/2006/picture">
+                        <pic:nvPicPr>
+                          <pic:cNvPr id="24" name="图片 8"/>
+                          <pic:cNvPicPr>
+                            <a:picLocks noChangeAspect="1"/>
+                          </pic:cNvPicPr>
+                        </pic:nvPicPr>
+                        <pic:blipFill>
+                          <a:blip r:embed="rId29"/>
+                          <a:stretch>
+                            <a:fillRect/>
+                          </a:stretch>
+                        </pic:blipFill>
+                        <pic:spPr>
+                          <a:xfrm>
+                            <a:off x="0" y="0"/>
+                            <a:ext cx="3537585" cy="3264535"/>
+                          </a:xfrm>
+                          <a:prstGeom prst="rect">
+                            <a:avLst/>
+                          </a:prstGeom>
+                          <a:noFill/>
+                          <a:ln>
+                            <a:noFill/>
+                          </a:ln>
+                        </pic:spPr>
+                      </pic:pic>
+                    </a:graphicData>
+                  </a:graphic>
+                </wp:inline>
+              </w:drawing>
+            </w:r>
+          </w:p>
+          <w:p>
+            <w:pPr>
+              <w:numPr>
+                <w:numId w:val="0"/>
+              </w:numPr>
+              <w:ind w:leftChars="0"/>
+            </w:pPr>
+          </w:p>
+          <w:p>
+            <w:pPr>
+              <w:numPr>
+                <w:numId w:val="0"/>
+              </w:numPr>
+              <w:ind w:leftChars="0"/>
+              <w:rPr>
+                <w:rFonts w:hint="default"/>
+                <w:lang w:val="en-US" w:eastAsia="zh-CN"/>
+              </w:rPr>
+            </w:pPr>
+            <w:r>
+              <w:rPr>
+                <w:rFonts w:hint="eastAsia"/>
+                <w:lang w:val="en-US" w:eastAsia="zh-CN"/>
+              </w:rPr>
+              <w:t>新建了一个辅助函数gameover(), 在newTile和退出状态的时候调用这个函数, 调用loadAndSave中的saveGameRecord()函数, 将游戏状态保存到json文件中</w:t>
+            </w:r>
+          </w:p>
+          <w:p>
+            <w:pPr>
+              <w:numPr>
+                <w:numId w:val="0"/>
+              </w:numPr>
+              <w:ind w:leftChars="0"/>
+            </w:pPr>
+            <w:r>
+              <w:drawing>
+                <wp:inline distT="0" distB="0" distL="114300" distR="114300">
+                  <wp:extent cx="2789555" cy="1972945"/>
+                  <wp:effectExtent l="0" t="0" r="4445" b="8255"/>
+                  <wp:docPr id="26" name="图片 9"/>
+                  <wp:cNvGraphicFramePr>
+                    <a:graphicFrameLocks xmlns:a="http://schemas.openxmlformats.org/drawingml/2006/main" noChangeAspect="1"/>
+                  </wp:cNvGraphicFramePr>
+                  <a:graphic xmlns:a="http://schemas.openxmlformats.org/drawingml/2006/main">
+                    <a:graphicData uri="http://schemas.openxmlformats.org/drawingml/2006/picture">
+                      <pic:pic xmlns:pic="http://schemas.openxmlformats.org/drawingml/2006/picture">
+                        <pic:nvPicPr>
+                          <pic:cNvPr id="26" name="图片 9"/>
+                          <pic:cNvPicPr>
+                            <a:picLocks noChangeAspect="1"/>
+                          </pic:cNvPicPr>
+                        </pic:nvPicPr>
+                        <pic:blipFill>
+                          <a:blip r:embed="rId30"/>
+                          <a:stretch>
+                            <a:fillRect/>
+                          </a:stretch>
+                        </pic:blipFill>
+                        <pic:spPr>
+                          <a:xfrm>
+                            <a:off x="0" y="0"/>
+                            <a:ext cx="2789555" cy="1972945"/>
+                          </a:xfrm>
+                          <a:prstGeom prst="rect">
+                            <a:avLst/>
+                          </a:prstGeom>
+                          <a:noFill/>
+                          <a:ln>
+                            <a:noFill/>
+                          </a:ln>
+                        </pic:spPr>
+                      </pic:pic>
+                    </a:graphicData>
+                  </a:graphic>
+                </wp:inline>
+              </w:drawing>
+            </w:r>
+          </w:p>
+          <w:p>
+            <w:pPr>
+              <w:numPr>
+                <w:numId w:val="0"/>
+              </w:numPr>
+              <w:ind w:leftChars="0"/>
+            </w:pPr>
+          </w:p>
+          <w:p>
+            <w:pPr>
+              <w:numPr>
+                <w:numId w:val="0"/>
+              </w:numPr>
+              <w:ind w:leftChars="0"/>
+            </w:pPr>
+            <w:r>
+              <w:rPr>
+                <w:rFonts w:hint="eastAsia"/>
+                <w:lang w:val="en-US" w:eastAsia="zh-CN"/>
+              </w:rPr>
+              <w:t>最后的json文件如图所示:</w:t>
+            </w:r>
+            <w:r>
+              <w:rPr>
+                <w:rFonts w:hint="eastAsia"/>
+                <w:lang w:val="en-US" w:eastAsia="zh-CN"/>
+              </w:rPr>
+              <w:br w:type="textWrapping"/>
+            </w:r>
+            <w:r>
+              <w:drawing>
+                <wp:inline distT="0" distB="0" distL="114300" distR="114300">
+                  <wp:extent cx="3734435" cy="4799330"/>
+                  <wp:effectExtent l="0" t="0" r="12065" b="1270"/>
+                  <wp:docPr id="28" name="图片 10"/>
+                  <wp:cNvGraphicFramePr>
+                    <a:graphicFrameLocks xmlns:a="http://schemas.openxmlformats.org/drawingml/2006/main" noChangeAspect="1"/>
+                  </wp:cNvGraphicFramePr>
+                  <a:graphic xmlns:a="http://schemas.openxmlformats.org/drawingml/2006/main">
+                    <a:graphicData uri="http://schemas.openxmlformats.org/drawingml/2006/picture">
+                      <pic:pic xmlns:pic="http://schemas.openxmlformats.org/drawingml/2006/picture">
+                        <pic:nvPicPr>
+                          <pic:cNvPr id="28" name="图片 10"/>
+                          <pic:cNvPicPr>
+                            <a:picLocks noChangeAspect="1"/>
+                          </pic:cNvPicPr>
+                        </pic:nvPicPr>
+                        <pic:blipFill>
+                          <a:blip r:embed="rId31"/>
+                          <a:stretch>
+                            <a:fillRect/>
+                          </a:stretch>
+                        </pic:blipFill>
+                        <pic:spPr>
+                          <a:xfrm>
+                            <a:off x="0" y="0"/>
+                            <a:ext cx="3734435" cy="4799330"/>
+                          </a:xfrm>
+                          <a:prstGeom prst="rect">
+                            <a:avLst/>
+                          </a:prstGeom>
+                          <a:noFill/>
+                          <a:ln>
+                            <a:noFill/>
+                          </a:ln>
+                        </pic:spPr>
+                      </pic:pic>
+                    </a:graphicData>
+                  </a:graphic>
+                </wp:inline>
+              </w:drawing>
+            </w:r>
+          </w:p>
+          <w:p>
+            <w:pPr>
+              <w:numPr>
+                <w:numId w:val="0"/>
+              </w:numPr>
+              <w:ind w:leftChars="0"/>
+            </w:pPr>
+          </w:p>
+          <w:p>
+            <w:pPr>
+              <w:numPr>
+                <w:ilvl w:val="0"/>
+                <w:numId w:val="1"/>
+              </w:numPr>
+              <w:ind w:left="420" w:leftChars="0" w:hanging="420" w:firstLineChars="0"/>
+              <w:rPr>
+                <w:rFonts w:hint="default" w:eastAsia="宋体"/>
+                <w:lang w:val="en-US" w:eastAsia="zh-CN"/>
+              </w:rPr>
+            </w:pPr>
+            <w:r>
+              <w:rPr>
+                <w:rFonts w:hint="eastAsia"/>
+                <w:lang w:val="en-US" w:eastAsia="zh-CN"/>
+              </w:rPr>
+              <w:t>运行截图</w:t>
+            </w:r>
+          </w:p>
+          <w:p>
+            <w:pPr>
+              <w:widowControl w:val="0"/>
+              <w:numPr>
+                <w:numId w:val="0"/>
+              </w:numPr>
+              <w:jc w:val="both"/>
+            </w:pPr>
+            <w:r>
+              <w:drawing>
+                <wp:inline distT="0" distB="0" distL="114300" distR="114300">
+                  <wp:extent cx="4862195" cy="3632200"/>
+                  <wp:effectExtent l="0" t="0" r="1905" b="0"/>
+                  <wp:docPr id="29" name="图片 11"/>
+                  <wp:cNvGraphicFramePr>
+                    <a:graphicFrameLocks xmlns:a="http://schemas.openxmlformats.org/drawingml/2006/main" noChangeAspect="1"/>
+                  </wp:cNvGraphicFramePr>
+                  <a:graphic xmlns:a="http://schemas.openxmlformats.org/drawingml/2006/main">
+                    <a:graphicData uri="http://schemas.openxmlformats.org/drawingml/2006/picture">
+                      <pic:pic xmlns:pic="http://schemas.openxmlformats.org/drawingml/2006/picture">
+                        <pic:nvPicPr>
+                          <pic:cNvPr id="29" name="图片 11"/>
+                          <pic:cNvPicPr>
+                            <a:picLocks noChangeAspect="1"/>
+                          </pic:cNvPicPr>
+                        </pic:nvPicPr>
+                        <pic:blipFill>
+                          <a:blip r:embed="rId32"/>
+                          <a:stretch>
+                            <a:fillRect/>
+                          </a:stretch>
+                        </pic:blipFill>
+                        <pic:spPr>
+                          <a:xfrm>
+                            <a:off x="0" y="0"/>
+                            <a:ext cx="4862195" cy="3632200"/>
+                          </a:xfrm>
+                          <a:prstGeom prst="rect">
+                            <a:avLst/>
+                          </a:prstGeom>
+                          <a:noFill/>
+                          <a:ln>
+                            <a:noFill/>
+                          </a:ln>
+                        </pic:spPr>
+                      </pic:pic>
+                    </a:graphicData>
+                  </a:graphic>
+                </wp:inline>
+              </w:drawing>
+            </w:r>
+          </w:p>
+          <w:p>
+            <w:pPr>
+              <w:widowControl w:val="0"/>
+              <w:numPr>
+                <w:numId w:val="0"/>
+              </w:numPr>
+              <w:jc w:val="both"/>
+              <w:rPr>
+                <w:rFonts w:hint="eastAsia"/>
+                <w:lang w:val="en-US" w:eastAsia="zh-CN"/>
+              </w:rPr>
+            </w:pPr>
+            <w:r>
+              <w:rPr>
+                <w:rFonts w:hint="eastAsia"/>
+                <w:lang w:val="en-US" w:eastAsia="zh-CN"/>
+              </w:rPr>
+              <w:t>如图所示, 我的俄罗斯方块程序主要通过控制台进行交互.</w:t>
+            </w:r>
+          </w:p>
+          <w:p>
+            <w:pPr>
+              <w:widowControl w:val="0"/>
+              <w:numPr>
+                <w:numId w:val="0"/>
+              </w:numPr>
+              <w:jc w:val="both"/>
+              <w:rPr>
+                <w:rFonts w:hint="default"/>
+                <w:lang w:val="en-US" w:eastAsia="zh-CN"/>
+              </w:rPr>
+            </w:pPr>
+            <w:r>
+              <w:rPr>
+                <w:rFonts w:hint="eastAsia"/>
+                <w:lang w:val="en-US" w:eastAsia="zh-CN"/>
+              </w:rPr>
+              <w:t>左侧控制台程序展示了游戏交互的信息, 包括这个简易的</w:t>
+            </w:r>
+          </w:p>
+          <w:p>
+            <w:pPr>
+              <w:widowControl w:val="0"/>
+              <w:numPr>
+                <w:numId w:val="0"/>
+              </w:numPr>
+              <w:jc w:val="both"/>
+            </w:pPr>
+            <w:r>
+              <w:drawing>
+                <wp:inline distT="0" distB="0" distL="114300" distR="114300">
+                  <wp:extent cx="3476625" cy="3881755"/>
+                  <wp:effectExtent l="0" t="0" r="3175" b="4445"/>
+                  <wp:docPr id="30" name="图片 12"/>
+                  <wp:cNvGraphicFramePr>
+                    <a:graphicFrameLocks xmlns:a="http://schemas.openxmlformats.org/drawingml/2006/main" noChangeAspect="1"/>
+                  </wp:cNvGraphicFramePr>
+                  <a:graphic xmlns:a="http://schemas.openxmlformats.org/drawingml/2006/main">
+                    <a:graphicData uri="http://schemas.openxmlformats.org/drawingml/2006/picture">
+                      <pic:pic xmlns:pic="http://schemas.openxmlformats.org/drawingml/2006/picture">
+                        <pic:nvPicPr>
+                          <pic:cNvPr id="30" name="图片 12"/>
+                          <pic:cNvPicPr>
+                            <a:picLocks noChangeAspect="1"/>
+                          </pic:cNvPicPr>
+                        </pic:nvPicPr>
+                        <pic:blipFill>
+                          <a:blip r:embed="rId33"/>
+                          <a:stretch>
+                            <a:fillRect/>
+                          </a:stretch>
+                        </pic:blipFill>
+                        <pic:spPr>
+                          <a:xfrm>
+                            <a:off x="0" y="0"/>
+                            <a:ext cx="3476625" cy="3881755"/>
+                          </a:xfrm>
+                          <a:prstGeom prst="rect">
+                            <a:avLst/>
+                          </a:prstGeom>
+                          <a:noFill/>
+                          <a:ln>
+                            <a:noFill/>
+                          </a:ln>
+                        </pic:spPr>
+                      </pic:pic>
+                    </a:graphicData>
+                  </a:graphic>
+                </wp:inline>
+              </w:drawing>
+            </w:r>
+          </w:p>
+          <w:p>
+            <w:pPr>
+              <w:widowControl w:val="0"/>
+              <w:numPr>
+                <w:numId w:val="0"/>
+              </w:numPr>
+              <w:jc w:val="both"/>
+            </w:pPr>
+          </w:p>
+          <w:p>
+            <w:pPr>
+              <w:widowControl w:val="0"/>
+              <w:numPr>
+                <w:numId w:val="0"/>
+              </w:numPr>
+              <w:jc w:val="both"/>
+              <w:rPr>
+                <w:rFonts w:hint="default" w:eastAsia="宋体"/>
+                <w:lang w:val="en-US" w:eastAsia="zh-CN"/>
+              </w:rPr>
+            </w:pPr>
+            <w:r>
+              <w:rPr>
+                <w:rFonts w:hint="eastAsia"/>
+                <w:lang w:val="en-US" w:eastAsia="zh-CN"/>
+              </w:rPr>
+              <w:t>这个排行榜可以看到所有用户的用户名, 游戏时间, 游戏时长, 并且以得分从高到低排名</w:t>
+            </w:r>
+          </w:p>
+          <w:p>
+            <w:pPr>
+              <w:widowControl w:val="0"/>
+              <w:numPr>
+                <w:numId w:val="0"/>
+              </w:numPr>
+              <w:jc w:val="both"/>
+            </w:pPr>
+            <w:r>
+              <w:drawing>
+                <wp:inline distT="0" distB="0" distL="114300" distR="114300">
+                  <wp:extent cx="3959225" cy="1568450"/>
+                  <wp:effectExtent l="0" t="0" r="3175" b="6350"/>
+                  <wp:docPr id="31" name="图片 13"/>
+                  <wp:cNvGraphicFramePr>
+                    <a:graphicFrameLocks xmlns:a="http://schemas.openxmlformats.org/drawingml/2006/main" noChangeAspect="1"/>
+                  </wp:cNvGraphicFramePr>
+                  <a:graphic xmlns:a="http://schemas.openxmlformats.org/drawingml/2006/main">
+                    <a:graphicData uri="http://schemas.openxmlformats.org/drawingml/2006/picture">
+                      <pic:pic xmlns:pic="http://schemas.openxmlformats.org/drawingml/2006/picture">
+                        <pic:nvPicPr>
+                          <pic:cNvPr id="31" name="图片 13"/>
+                          <pic:cNvPicPr>
+                            <a:picLocks noChangeAspect="1"/>
+                          </pic:cNvPicPr>
+                        </pic:nvPicPr>
+                        <pic:blipFill>
+                          <a:blip r:embed="rId34"/>
+                          <a:stretch>
+                            <a:fillRect/>
+                          </a:stretch>
+                        </pic:blipFill>
+                        <pic:spPr>
+                          <a:xfrm>
+                            <a:off x="0" y="0"/>
+                            <a:ext cx="3959225" cy="1568450"/>
+                          </a:xfrm>
+                          <a:prstGeom prst="rect">
+                            <a:avLst/>
+                          </a:prstGeom>
+                          <a:noFill/>
+                          <a:ln>
+                            <a:noFill/>
+                          </a:ln>
+                        </pic:spPr>
+                      </pic:pic>
+                    </a:graphicData>
+                  </a:graphic>
+                </wp:inline>
+              </w:drawing>
+            </w:r>
+          </w:p>
+          <w:p>
+            <w:pPr>
+              <w:widowControl w:val="0"/>
+              <w:numPr>
+                <w:numId w:val="0"/>
+              </w:numPr>
+              <w:jc w:val="both"/>
+            </w:pPr>
+          </w:p>
+          <w:p>
+            <w:pPr>
+              <w:widowControl w:val="0"/>
+              <w:numPr>
+                <w:ilvl w:val="0"/>
+                <w:numId w:val="0"/>
+              </w:numPr>
+              <w:jc w:val="both"/>
+            </w:pPr>
+            <w:r>
+              <w:rPr>
+                <w:rFonts w:hint="eastAsia"/>
+                <w:lang w:val="en-US" w:eastAsia="zh-CN"/>
+              </w:rPr>
+              <w:t>这是会遇到的7种不同方块, 每种方块都固定设置为一种颜色. 按上箭头可以切换方向</w:t>
+            </w:r>
+          </w:p>
+          <w:p>
+            <w:pPr>
+              <w:widowControl w:val="0"/>
+              <w:numPr>
+                <w:numId w:val="0"/>
+              </w:numPr>
+              <w:jc w:val="both"/>
+            </w:pPr>
+            <w:r>
+              <w:drawing>
+                <wp:inline distT="0" distB="0" distL="114300" distR="114300">
+                  <wp:extent cx="1718945" cy="1108075"/>
+                  <wp:effectExtent l="0" t="0" r="8255" b="9525"/>
+                  <wp:docPr id="32" name="图片 14"/>
+                  <wp:cNvGraphicFramePr>
+                    <a:graphicFrameLocks xmlns:a="http://schemas.openxmlformats.org/drawingml/2006/main" noChangeAspect="1"/>
+                  </wp:cNvGraphicFramePr>
+                  <a:graphic xmlns:a="http://schemas.openxmlformats.org/drawingml/2006/main">
+                    <a:graphicData uri="http://schemas.openxmlformats.org/drawingml/2006/picture">
+                      <pic:pic xmlns:pic="http://schemas.openxmlformats.org/drawingml/2006/picture">
+                        <pic:nvPicPr>
+                          <pic:cNvPr id="32" name="图片 14"/>
+                          <pic:cNvPicPr>
+                            <a:picLocks noChangeAspect="1"/>
+                          </pic:cNvPicPr>
+                        </pic:nvPicPr>
+                        <pic:blipFill>
+                          <a:blip r:embed="rId35"/>
+                          <a:stretch>
+                            <a:fillRect/>
+                          </a:stretch>
+                        </pic:blipFill>
+                        <pic:spPr>
+                          <a:xfrm>
+                            <a:off x="0" y="0"/>
+                            <a:ext cx="1718945" cy="1108075"/>
+                          </a:xfrm>
+                          <a:prstGeom prst="rect">
+                            <a:avLst/>
+                          </a:prstGeom>
+                          <a:noFill/>
+                          <a:ln>
+                            <a:noFill/>
+                          </a:ln>
+                        </pic:spPr>
+                      </pic:pic>
+                    </a:graphicData>
+                  </a:graphic>
+                </wp:inline>
+              </w:drawing>
+            </w:r>
+            <w:r>
+              <w:drawing>
+                <wp:inline distT="0" distB="0" distL="114300" distR="114300">
+                  <wp:extent cx="1505585" cy="1143000"/>
+                  <wp:effectExtent l="0" t="0" r="5715" b="0"/>
+                  <wp:docPr id="33" name="图片 15"/>
+                  <wp:cNvGraphicFramePr>
+                    <a:graphicFrameLocks xmlns:a="http://schemas.openxmlformats.org/drawingml/2006/main" noChangeAspect="1"/>
+                  </wp:cNvGraphicFramePr>
+                  <a:graphic xmlns:a="http://schemas.openxmlformats.org/drawingml/2006/main">
+                    <a:graphicData uri="http://schemas.openxmlformats.org/drawingml/2006/picture">
+                      <pic:pic xmlns:pic="http://schemas.openxmlformats.org/drawingml/2006/picture">
+                        <pic:nvPicPr>
+                          <pic:cNvPr id="33" name="图片 15"/>
+                          <pic:cNvPicPr>
+                            <a:picLocks noChangeAspect="1"/>
+                          </pic:cNvPicPr>
+                        </pic:nvPicPr>
+                        <pic:blipFill>
+                          <a:blip r:embed="rId36"/>
+                          <a:stretch>
+                            <a:fillRect/>
+                          </a:stretch>
+                        </pic:blipFill>
+                        <pic:spPr>
+                          <a:xfrm>
+                            <a:off x="0" y="0"/>
+                            <a:ext cx="1505585" cy="1143000"/>
+                          </a:xfrm>
+                          <a:prstGeom prst="rect">
+                            <a:avLst/>
+                          </a:prstGeom>
+                          <a:noFill/>
+                          <a:ln>
+                            <a:noFill/>
+                          </a:ln>
+                        </pic:spPr>
+                      </pic:pic>
+                    </a:graphicData>
+                  </a:graphic>
+                </wp:inline>
+              </w:drawing>
+            </w:r>
+            <w:r>
+              <w:drawing>
+                <wp:inline distT="0" distB="0" distL="114300" distR="114300">
+                  <wp:extent cx="995045" cy="1108075"/>
+                  <wp:effectExtent l="0" t="0" r="8255" b="9525"/>
+                  <wp:docPr id="34" name="图片 16"/>
+                  <wp:cNvGraphicFramePr>
+                    <a:graphicFrameLocks xmlns:a="http://schemas.openxmlformats.org/drawingml/2006/main" noChangeAspect="1"/>
+                  </wp:cNvGraphicFramePr>
+                  <a:graphic xmlns:a="http://schemas.openxmlformats.org/drawingml/2006/main">
+                    <a:graphicData uri="http://schemas.openxmlformats.org/drawingml/2006/picture">
+                      <pic:pic xmlns:pic="http://schemas.openxmlformats.org/drawingml/2006/picture">
+                        <pic:nvPicPr>
+                          <pic:cNvPr id="34" name="图片 16"/>
+                          <pic:cNvPicPr>
+                            <a:picLocks noChangeAspect="1"/>
+                          </pic:cNvPicPr>
+                        </pic:nvPicPr>
+                        <pic:blipFill>
+                          <a:blip r:embed="rId37"/>
+                          <a:stretch>
+                            <a:fillRect/>
+                          </a:stretch>
+                        </pic:blipFill>
+                        <pic:spPr>
+                          <a:xfrm>
+                            <a:off x="0" y="0"/>
+                            <a:ext cx="995045" cy="1108075"/>
+                          </a:xfrm>
+                          <a:prstGeom prst="rect">
+                            <a:avLst/>
+                          </a:prstGeom>
+                          <a:noFill/>
+                          <a:ln>
+                            <a:noFill/>
+                          </a:ln>
+                        </pic:spPr>
+                      </pic:pic>
+                    </a:graphicData>
+                  </a:graphic>
+                </wp:inline>
+              </w:drawing>
+            </w:r>
+          </w:p>
+          <w:p>
+            <w:pPr>
+              <w:widowControl w:val="0"/>
+              <w:numPr>
+                <w:numId w:val="0"/>
+              </w:numPr>
+              <w:jc w:val="both"/>
+            </w:pPr>
+            <w:r>
+              <w:drawing>
+                <wp:inline distT="0" distB="0" distL="114300" distR="114300">
+                  <wp:extent cx="1720850" cy="1041400"/>
+                  <wp:effectExtent l="0" t="0" r="6350" b="0"/>
+                  <wp:docPr id="35" name="图片 17"/>
+                  <wp:cNvGraphicFramePr>
+                    <a:graphicFrameLocks xmlns:a="http://schemas.openxmlformats.org/drawingml/2006/main" noChangeAspect="1"/>
+                  </wp:cNvGraphicFramePr>
+                  <a:graphic xmlns:a="http://schemas.openxmlformats.org/drawingml/2006/main">
+                    <a:graphicData uri="http://schemas.openxmlformats.org/drawingml/2006/picture">
+                      <pic:pic xmlns:pic="http://schemas.openxmlformats.org/drawingml/2006/picture">
+                        <pic:nvPicPr>
+                          <pic:cNvPr id="35" name="图片 17"/>
+                          <pic:cNvPicPr>
+                            <a:picLocks noChangeAspect="1"/>
+                          </pic:cNvPicPr>
+                        </pic:nvPicPr>
+                        <pic:blipFill>
+                          <a:blip r:embed="rId38"/>
+                          <a:stretch>
+                            <a:fillRect/>
+                          </a:stretch>
+                        </pic:blipFill>
+                        <pic:spPr>
+                          <a:xfrm>
+                            <a:off x="0" y="0"/>
+                            <a:ext cx="1720850" cy="1041400"/>
+                          </a:xfrm>
+                          <a:prstGeom prst="rect">
+                            <a:avLst/>
+                          </a:prstGeom>
+                          <a:noFill/>
+                          <a:ln>
+                            <a:noFill/>
+                          </a:ln>
+                        </pic:spPr>
+                      </pic:pic>
+                    </a:graphicData>
+                  </a:graphic>
+                </wp:inline>
+              </w:drawing>
+            </w:r>
+            <w:r>
+              <w:drawing>
+                <wp:inline distT="0" distB="0" distL="114300" distR="114300">
+                  <wp:extent cx="857885" cy="1195070"/>
+                  <wp:effectExtent l="0" t="0" r="5715" b="11430"/>
+                  <wp:docPr id="37" name="图片 19"/>
+                  <wp:cNvGraphicFramePr>
+                    <a:graphicFrameLocks xmlns:a="http://schemas.openxmlformats.org/drawingml/2006/main" noChangeAspect="1"/>
+                  </wp:cNvGraphicFramePr>
+                  <a:graphic xmlns:a="http://schemas.openxmlformats.org/drawingml/2006/main">
+                    <a:graphicData uri="http://schemas.openxmlformats.org/drawingml/2006/picture">
+                      <pic:pic xmlns:pic="http://schemas.openxmlformats.org/drawingml/2006/picture">
+                        <pic:nvPicPr>
+                          <pic:cNvPr id="37" name="图片 19"/>
+                          <pic:cNvPicPr>
+                            <a:picLocks noChangeAspect="1"/>
+                          </pic:cNvPicPr>
+                        </pic:nvPicPr>
+                        <pic:blipFill>
+                          <a:blip r:embed="rId39"/>
+                          <a:stretch>
+                            <a:fillRect/>
+                          </a:stretch>
+                        </pic:blipFill>
+                        <pic:spPr>
+                          <a:xfrm>
+                            <a:off x="0" y="0"/>
+                            <a:ext cx="857885" cy="1195070"/>
+                          </a:xfrm>
+                          <a:prstGeom prst="rect">
+                            <a:avLst/>
+                          </a:prstGeom>
+                          <a:noFill/>
+                          <a:ln>
+                            <a:noFill/>
+                          </a:ln>
+                        </pic:spPr>
+                      </pic:pic>
+                    </a:graphicData>
+                  </a:graphic>
+                </wp:inline>
+              </w:drawing>
+            </w:r>
+            <w:r>
+              <w:drawing>
+                <wp:inline distT="0" distB="0" distL="114300" distR="114300">
+                  <wp:extent cx="1412875" cy="1135380"/>
+                  <wp:effectExtent l="0" t="0" r="9525" b="7620"/>
+                  <wp:docPr id="39" name="图片 21"/>
+                  <wp:cNvGraphicFramePr>
+                    <a:graphicFrameLocks xmlns:a="http://schemas.openxmlformats.org/drawingml/2006/main" noChangeAspect="1"/>
+                  </wp:cNvGraphicFramePr>
+                  <a:graphic xmlns:a="http://schemas.openxmlformats.org/drawingml/2006/main">
+                    <a:graphicData uri="http://schemas.openxmlformats.org/drawingml/2006/picture">
+                      <pic:pic xmlns:pic="http://schemas.openxmlformats.org/drawingml/2006/picture">
+                        <pic:nvPicPr>
+                          <pic:cNvPr id="39" name="图片 21"/>
+                          <pic:cNvPicPr>
+                            <a:picLocks noChangeAspect="1"/>
+                          </pic:cNvPicPr>
+                        </pic:nvPicPr>
+                        <pic:blipFill>
+                          <a:blip r:embed="rId40"/>
+                          <a:stretch>
+                            <a:fillRect/>
+                          </a:stretch>
+                        </pic:blipFill>
+                        <pic:spPr>
+                          <a:xfrm>
+                            <a:off x="0" y="0"/>
+                            <a:ext cx="1412875" cy="1135380"/>
+                          </a:xfrm>
+                          <a:prstGeom prst="rect">
+                            <a:avLst/>
+                          </a:prstGeom>
+                          <a:noFill/>
+                          <a:ln>
+                            <a:noFill/>
+                          </a:ln>
+                        </pic:spPr>
+                      </pic:pic>
+                    </a:graphicData>
+                  </a:graphic>
+                </wp:inline>
+              </w:drawing>
+            </w:r>
+            <w:r>
+              <w:drawing>
+                <wp:inline distT="0" distB="0" distL="114300" distR="114300">
+                  <wp:extent cx="958850" cy="1320800"/>
+                  <wp:effectExtent l="0" t="0" r="6350" b="0"/>
+                  <wp:docPr id="40" name="图片 22"/>
+                  <wp:cNvGraphicFramePr>
+                    <a:graphicFrameLocks xmlns:a="http://schemas.openxmlformats.org/drawingml/2006/main" noChangeAspect="1"/>
+                  </wp:cNvGraphicFramePr>
+                  <a:graphic xmlns:a="http://schemas.openxmlformats.org/drawingml/2006/main">
+                    <a:graphicData uri="http://schemas.openxmlformats.org/drawingml/2006/picture">
+                      <pic:pic xmlns:pic="http://schemas.openxmlformats.org/drawingml/2006/picture">
+                        <pic:nvPicPr>
+                          <pic:cNvPr id="40" name="图片 22"/>
+                          <pic:cNvPicPr>
+                            <a:picLocks noChangeAspect="1"/>
+                          </pic:cNvPicPr>
+                        </pic:nvPicPr>
+                        <pic:blipFill>
+                          <a:blip r:embed="rId41"/>
+                          <a:stretch>
+                            <a:fillRect/>
+                          </a:stretch>
+                        </pic:blipFill>
+                        <pic:spPr>
+                          <a:xfrm>
+                            <a:off x="0" y="0"/>
+                            <a:ext cx="958850" cy="1320800"/>
+                          </a:xfrm>
+                          <a:prstGeom prst="rect">
+                            <a:avLst/>
+                          </a:prstGeom>
+                          <a:noFill/>
+                          <a:ln>
+                            <a:noFill/>
+                          </a:ln>
+                        </pic:spPr>
+                      </pic:pic>
+                    </a:graphicData>
+                  </a:graphic>
+                </wp:inline>
+              </w:drawing>
+            </w:r>
+          </w:p>
+          <w:p>
+            <w:pPr>
+              <w:widowControl w:val="0"/>
+              <w:numPr>
+                <w:numId w:val="0"/>
+              </w:numPr>
+              <w:jc w:val="both"/>
+            </w:pPr>
+          </w:p>
+          <w:p>
+            <w:pPr>
+              <w:widowControl w:val="0"/>
+              <w:numPr>
+                <w:numId w:val="0"/>
+              </w:numPr>
+              <w:jc w:val="both"/>
+              <w:rPr>
+                <w:rFonts w:hint="default" w:eastAsia="宋体"/>
+                <w:lang w:val="en-US" w:eastAsia="zh-CN"/>
+              </w:rPr>
+            </w:pPr>
+            <w:r>
+              <w:rPr>
+                <w:rFonts w:hint="eastAsia"/>
+                <w:lang w:val="en-US" w:eastAsia="zh-CN"/>
+              </w:rPr>
+              <w:t>固定的方块变为灰色, 和彩色的下落方块以及黑色的背景相区分</w:t>
+            </w:r>
+          </w:p>
+          <w:p>
+            <w:pPr>
+              <w:widowControl w:val="0"/>
+              <w:numPr>
+                <w:numId w:val="0"/>
+              </w:numPr>
+              <w:jc w:val="both"/>
+            </w:pPr>
+          </w:p>
+          <w:p>
+            <w:pPr>
+              <w:widowControl w:val="0"/>
+              <w:numPr>
+                <w:numId w:val="0"/>
+              </w:numPr>
+              <w:jc w:val="both"/>
+              <w:rPr>
+                <w:rFonts w:hint="eastAsia"/>
+                <w:lang w:val="en-US" w:eastAsia="zh-CN"/>
+              </w:rPr>
+            </w:pPr>
+            <w:r>
+              <w:rPr>
+                <w:rFonts w:hint="eastAsia"/>
+                <w:lang w:val="en-US" w:eastAsia="zh-CN"/>
+              </w:rPr>
+              <w:t>反复按p键可以从游戏中暂停, 在暂停中按p键可以恢复游戏:</w:t>
+            </w:r>
+          </w:p>
+          <w:p>
+            <w:pPr>
+              <w:widowControl w:val="0"/>
+              <w:numPr>
+                <w:numId w:val="0"/>
+              </w:numPr>
+              <w:jc w:val="both"/>
+            </w:pPr>
+            <w:r>
+              <w:drawing>
+                <wp:inline distT="0" distB="0" distL="114300" distR="114300">
+                  <wp:extent cx="1594485" cy="1912620"/>
+                  <wp:effectExtent l="0" t="0" r="5715" b="5080"/>
+                  <wp:docPr id="41" name="图片 23"/>
+                  <wp:cNvGraphicFramePr>
+                    <a:graphicFrameLocks xmlns:a="http://schemas.openxmlformats.org/drawingml/2006/main" noChangeAspect="1"/>
+                  </wp:cNvGraphicFramePr>
+                  <a:graphic xmlns:a="http://schemas.openxmlformats.org/drawingml/2006/main">
+                    <a:graphicData uri="http://schemas.openxmlformats.org/drawingml/2006/picture">
+                      <pic:pic xmlns:pic="http://schemas.openxmlformats.org/drawingml/2006/picture">
+                        <pic:nvPicPr>
+                          <pic:cNvPr id="41" name="图片 23"/>
+                          <pic:cNvPicPr>
+                            <a:picLocks noChangeAspect="1"/>
+                          </pic:cNvPicPr>
+                        </pic:nvPicPr>
+                        <pic:blipFill>
+                          <a:blip r:embed="rId42"/>
+                          <a:stretch>
+                            <a:fillRect/>
+                          </a:stretch>
+                        </pic:blipFill>
+                        <pic:spPr>
+                          <a:xfrm>
+                            <a:off x="0" y="0"/>
+                            <a:ext cx="1594485" cy="1912620"/>
+                          </a:xfrm>
+                          <a:prstGeom prst="rect">
+                            <a:avLst/>
+                          </a:prstGeom>
+                          <a:noFill/>
+                          <a:ln>
+                            <a:noFill/>
+                          </a:ln>
+                        </pic:spPr>
+                      </pic:pic>
+                    </a:graphicData>
+                  </a:graphic>
+                </wp:inline>
+              </w:drawing>
+            </w:r>
+          </w:p>
+          <w:p>
+            <w:pPr>
+              <w:widowControl w:val="0"/>
+              <w:numPr>
+                <w:numId w:val="0"/>
+              </w:numPr>
+              <w:jc w:val="both"/>
+            </w:pPr>
+          </w:p>
+          <w:p>
+            <w:pPr>
+              <w:widowControl w:val="0"/>
+              <w:numPr>
+                <w:numId w:val="0"/>
+              </w:numPr>
+              <w:jc w:val="both"/>
+              <w:rPr>
+                <w:rFonts w:hint="eastAsia"/>
+                <w:lang w:val="en-US" w:eastAsia="zh-CN"/>
+              </w:rPr>
+            </w:pPr>
+            <w:r>
+              <w:rPr>
+                <w:rFonts w:hint="eastAsia"/>
+                <w:lang w:val="en-US" w:eastAsia="zh-CN"/>
+              </w:rPr>
+              <w:t>按q或者ESC键随时可以退出游戏.</w:t>
+            </w:r>
+          </w:p>
+          <w:p>
+            <w:pPr>
+              <w:widowControl w:val="0"/>
+              <w:numPr>
+                <w:numId w:val="0"/>
+              </w:numPr>
+              <w:jc w:val="both"/>
+              <w:rPr>
+                <w:rFonts w:hint="eastAsia"/>
+                <w:lang w:val="en-US" w:eastAsia="zh-CN"/>
+              </w:rPr>
+            </w:pPr>
+            <w:r>
+              <w:rPr>
+                <w:rFonts w:hint="eastAsia"/>
+                <w:lang w:val="en-US" w:eastAsia="zh-CN"/>
+              </w:rPr>
+              <w:t>在开始界面先确认, 然后设置用户名, 然后按ENTER进入游戏</w:t>
+            </w:r>
+          </w:p>
+          <w:p>
+            <w:pPr>
+              <w:widowControl w:val="0"/>
+              <w:numPr>
+                <w:numId w:val="0"/>
+              </w:numPr>
+              <w:jc w:val="both"/>
+              <w:rPr>
+                <w:rFonts w:hint="eastAsia"/>
+                <w:lang w:val="en-US" w:eastAsia="zh-CN"/>
+              </w:rPr>
+            </w:pPr>
+          </w:p>
+          <w:p>
+            <w:pPr>
+              <w:widowControl w:val="0"/>
+              <w:numPr>
+                <w:numId w:val="0"/>
+              </w:numPr>
+              <w:jc w:val="both"/>
+              <w:rPr>
+                <w:rFonts w:hint="default"/>
+                <w:lang w:val="en-US" w:eastAsia="zh-CN"/>
+              </w:rPr>
+            </w:pPr>
+            <w:r>
+              <w:rPr>
+                <w:rFonts w:hint="eastAsia"/>
+                <w:lang w:val="en-US" w:eastAsia="zh-CN"/>
+              </w:rPr>
+              <w:t>最后, 如果生成的新方块和已有的方块发生冲突, 就结束游戏:</w:t>
+            </w:r>
+            <w:r>
+              <w:rPr>
+                <w:rFonts w:hint="eastAsia"/>
+                <w:lang w:val="en-US" w:eastAsia="zh-CN"/>
+              </w:rPr>
+              <w:br w:type="textWrapping"/>
+            </w:r>
+            <w:r>
+              <w:drawing>
+                <wp:inline distT="0" distB="0" distL="114300" distR="114300">
+                  <wp:extent cx="4172585" cy="3580765"/>
+                  <wp:effectExtent l="0" t="0" r="5715" b="635"/>
+                  <wp:docPr id="42" name="图片 24"/>
+                  <wp:cNvGraphicFramePr>
+                    <a:graphicFrameLocks xmlns:a="http://schemas.openxmlformats.org/drawingml/2006/main" noChangeAspect="1"/>
+                  </wp:cNvGraphicFramePr>
+                  <a:graphic xmlns:a="http://schemas.openxmlformats.org/drawingml/2006/main">
+                    <a:graphicData uri="http://schemas.openxmlformats.org/drawingml/2006/picture">
+                      <pic:pic xmlns:pic="http://schemas.openxmlformats.org/drawingml/2006/picture">
+                        <pic:nvPicPr>
+                          <pic:cNvPr id="42" name="图片 24"/>
+                          <pic:cNvPicPr>
+                            <a:picLocks noChangeAspect="1"/>
+                          </pic:cNvPicPr>
+                        </pic:nvPicPr>
+                        <pic:blipFill>
+                          <a:blip r:embed="rId43"/>
+                          <a:stretch>
+                            <a:fillRect/>
+                          </a:stretch>
+                        </pic:blipFill>
+                        <pic:spPr>
+                          <a:xfrm>
+                            <a:off x="0" y="0"/>
+                            <a:ext cx="4172585" cy="3580765"/>
+                          </a:xfrm>
+                          <a:prstGeom prst="rect">
+                            <a:avLst/>
+                          </a:prstGeom>
+                          <a:noFill/>
+                          <a:ln>
+                            <a:noFill/>
+                          </a:ln>
+                        </pic:spPr>
+                      </pic:pic>
+                    </a:graphicData>
+                  </a:graphic>
+                </wp:inline>
+              </w:drawing>
+            </w:r>
+          </w:p>
+          <w:p>
+            <w:pPr>
+              <w:widowControl w:val="0"/>
+              <w:numPr>
+                <w:numId w:val="0"/>
+              </w:numPr>
+              <w:jc w:val="both"/>
+              <w:rPr>
+                <w:rFonts w:hint="default"/>
+                <w:lang w:val="en-US" w:eastAsia="zh-CN"/>
+              </w:rPr>
+            </w:pPr>
+            <w:r>
+              <w:rPr>
+                <w:rFonts w:hint="eastAsia"/>
+                <w:lang w:val="en-US" w:eastAsia="zh-CN"/>
+              </w:rPr>
+              <w:t>以上就是我实现的主要功能. 为了方便助教和老师运行文件, 我特意迁移到行amd64+windows+msvc+vcpkg的环境下进行了开发, 也提交了可执行文件</w:t>
+            </w:r>
+          </w:p>
+          <w:p>
+            <w:pPr>
+              <w:widowControl w:val="0"/>
+              <w:numPr>
+                <w:numId w:val="0"/>
+              </w:numPr>
+              <w:jc w:val="both"/>
+              <w:rPr>
+                <w:rFonts w:hint="default"/>
+                <w:lang w:val="en-US" w:eastAsia="zh-CN"/>
+              </w:rPr>
+            </w:pPr>
           </w:p>
         </w:tc>
       </w:tr>
@@ -3083,7 +4793,6 @@
           </w:tblCellMar>
         </w:tblPrEx>
         <w:trPr>
-          <w:wBefore w:w="0" w:type="auto"/>
           <w:trHeight w:val="3705" w:hRule="atLeast"/>
         </w:trPr>
         <w:tc>
@@ -3109,85 +4818,382 @@
             <w:pPr>
               <w:rPr>
                 <w:rFonts w:hint="eastAsia"/>
-              </w:rPr>
-            </w:pPr>
-          </w:p>
-          <w:p>
-            <w:pPr>
-              <w:rPr>
-                <w:rFonts w:hint="eastAsia"/>
-              </w:rPr>
-            </w:pPr>
-          </w:p>
-          <w:p>
-            <w:pPr>
-              <w:rPr>
-                <w:rFonts w:hint="eastAsia"/>
-              </w:rPr>
-            </w:pPr>
-          </w:p>
-          <w:p>
-            <w:pPr>
-              <w:rPr>
-                <w:rFonts w:hint="eastAsia"/>
-              </w:rPr>
-            </w:pPr>
-          </w:p>
-          <w:p>
-            <w:pPr>
-              <w:rPr>
-                <w:rFonts w:hint="eastAsia"/>
-              </w:rPr>
-            </w:pPr>
-          </w:p>
-          <w:p>
-            <w:pPr>
-              <w:rPr>
-                <w:rFonts w:hint="eastAsia"/>
-              </w:rPr>
-            </w:pPr>
-          </w:p>
-          <w:p>
-            <w:pPr>
-              <w:rPr>
-                <w:rFonts w:hint="eastAsia"/>
-              </w:rPr>
-            </w:pPr>
-          </w:p>
-          <w:p>
-            <w:pPr>
-              <w:rPr>
-                <w:rFonts w:hint="eastAsia"/>
-              </w:rPr>
-            </w:pPr>
-          </w:p>
-          <w:p>
-            <w:pPr>
-              <w:rPr>
-                <w:rFonts w:hint="eastAsia"/>
-              </w:rPr>
-            </w:pPr>
-          </w:p>
-          <w:p>
-            <w:pPr>
-              <w:rPr>
-                <w:rFonts w:hint="eastAsia"/>
-              </w:rPr>
-            </w:pPr>
-          </w:p>
-          <w:p>
-            <w:pPr>
-              <w:rPr>
-                <w:rFonts w:hint="eastAsia"/>
-              </w:rPr>
-            </w:pPr>
-          </w:p>
-          <w:p>
-            <w:pPr>
-              <w:rPr>
-                <w:rFonts w:hint="eastAsia"/>
-              </w:rPr>
-            </w:pPr>
+                <w:b/>
+                <w:bCs/>
+              </w:rPr>
+            </w:pPr>
+            <w:r>
+              <w:rPr>
+                <w:rFonts w:hint="eastAsia"/>
+                <w:b/>
+                <w:bCs/>
+              </w:rPr>
+              <w:t>一、 实验结论</w:t>
+            </w:r>
+          </w:p>
+          <w:p>
+            <w:pPr>
+              <w:rPr>
+                <w:rFonts w:hint="eastAsia"/>
+              </w:rPr>
+            </w:pPr>
+            <w:r>
+              <w:rPr>
+                <w:rFonts w:hint="eastAsia"/>
+              </w:rPr>
+              <w:t>本次期中大作业，我基于提供的框架代码，成功实现了一个功能相对完整的俄罗斯方块游戏。</w:t>
+            </w:r>
+            <w:r>
+              <w:rPr>
+                <w:rFonts w:hint="eastAsia"/>
+                <w:lang w:val="en-US" w:eastAsia="zh-CN"/>
+              </w:rPr>
+              <w:t>我</w:t>
+            </w:r>
+            <w:r>
+              <w:rPr>
+                <w:rFonts w:hint="eastAsia"/>
+              </w:rPr>
+              <w:t>主要完成的工作包括：</w:t>
+            </w:r>
+          </w:p>
+          <w:p>
+            <w:pPr>
+              <w:numPr>
+                <w:ilvl w:val="0"/>
+                <w:numId w:val="2"/>
+              </w:numPr>
+              <w:rPr>
+                <w:rFonts w:hint="eastAsia"/>
+              </w:rPr>
+            </w:pPr>
+            <w:r>
+              <w:rPr>
+                <w:rFonts w:hint="eastAsia"/>
+              </w:rPr>
+              <w:t>实现了所有7种方块</w:t>
+            </w:r>
+            <w:r>
+              <w:rPr>
+                <w:rFonts w:hint="eastAsia"/>
+                <w:lang w:val="en-US" w:eastAsia="zh-CN"/>
+              </w:rPr>
+              <w:t xml:space="preserve">, </w:t>
+            </w:r>
+            <w:r>
+              <w:rPr>
+                <w:rFonts w:hint="eastAsia"/>
+              </w:rPr>
+              <w:t>定义了包括 I, O, S, Z, J, L, T 在内的所有标准方块形状及其旋转状态的坐标数据。</w:t>
+            </w:r>
+          </w:p>
+          <w:p>
+            <w:pPr>
+              <w:rPr>
+                <w:rFonts w:hint="eastAsia"/>
+              </w:rPr>
+            </w:pPr>
+          </w:p>
+          <w:p>
+            <w:pPr>
+              <w:numPr>
+                <w:ilvl w:val="0"/>
+                <w:numId w:val="2"/>
+              </w:numPr>
+              <w:ind w:left="0" w:leftChars="0" w:firstLine="0" w:firstLineChars="0"/>
+              <w:rPr>
+                <w:rFonts w:hint="eastAsia"/>
+              </w:rPr>
+            </w:pPr>
+            <w:r>
+              <w:rPr>
+                <w:rFonts w:hint="eastAsia"/>
+              </w:rPr>
+              <w:t>完成了核心游戏逻辑：</w:t>
+            </w:r>
+          </w:p>
+          <w:p>
+            <w:pPr>
+              <w:rPr>
+                <w:rFonts w:hint="eastAsia"/>
+              </w:rPr>
+            </w:pPr>
+            <w:r>
+              <w:rPr>
+                <w:rFonts w:hint="eastAsia"/>
+              </w:rPr>
+              <w:t>实现了方块的随机生成（包括形状和颜色）与自动下落（基于时间）。</w:t>
+            </w:r>
+          </w:p>
+          <w:p>
+            <w:pPr>
+              <w:ind w:left="210" w:hanging="210" w:hangingChars="100"/>
+              <w:rPr>
+                <w:rFonts w:hint="eastAsia"/>
+              </w:rPr>
+            </w:pPr>
+            <w:r>
+              <w:rPr>
+                <w:rFonts w:hint="eastAsia"/>
+              </w:rPr>
+              <w:t>完善</w:t>
+            </w:r>
+            <w:r>
+              <w:rPr>
+                <w:rFonts w:hint="eastAsia"/>
+                <w:lang w:val="en-US" w:eastAsia="zh-CN"/>
+              </w:rPr>
+              <w:t>了</w:t>
+            </w:r>
+            <w:r>
+              <w:rPr>
+                <w:rFonts w:hint="eastAsia"/>
+              </w:rPr>
+              <w:t>碰撞检测逻辑，确保方块能在边界内移动，并能正确堆叠在其他已固定方块上。</w:t>
+            </w:r>
+            <w:r>
+              <w:rPr>
+                <w:rFonts w:hint="eastAsia"/>
+                <w:lang w:val="en-US" w:eastAsia="zh-CN"/>
+              </w:rPr>
+              <w:t>实现了</w:t>
+            </w:r>
+            <w:r>
+              <w:rPr>
+                <w:rFonts w:hint="eastAsia"/>
+              </w:rPr>
+              <w:t>方块的固定 (setTile) 和行消除 (checkFull, eliminateRow) 机制，包括消除后上方方块的下落。</w:t>
+            </w:r>
+          </w:p>
+          <w:p>
+            <w:pPr>
+              <w:rPr>
+                <w:rFonts w:hint="eastAsia"/>
+              </w:rPr>
+            </w:pPr>
+          </w:p>
+          <w:p>
+            <w:pPr>
+              <w:numPr>
+                <w:ilvl w:val="0"/>
+                <w:numId w:val="2"/>
+              </w:numPr>
+              <w:ind w:left="0" w:leftChars="0" w:firstLine="0" w:firstLineChars="0"/>
+              <w:rPr>
+                <w:rFonts w:hint="eastAsia"/>
+              </w:rPr>
+            </w:pPr>
+            <w:r>
+              <w:rPr>
+                <w:rFonts w:hint="eastAsia"/>
+              </w:rPr>
+              <w:t>实现了完整的游戏流程控制：</w:t>
+            </w:r>
+          </w:p>
+          <w:p>
+            <w:pPr>
+              <w:rPr>
+                <w:rFonts w:hint="eastAsia"/>
+              </w:rPr>
+            </w:pPr>
+            <w:r>
+              <w:rPr>
+                <w:rFonts w:hint="eastAsia"/>
+              </w:rPr>
+              <w:t>引入了游戏状态机 (GameState)，管理开始界面、游戏进行、暂停和游戏结束四个状态。实现了相应的键盘交互逻辑（Enter 开始，P 暂停/恢复，R 重新开始，Q/ESC 退出）。</w:t>
+            </w:r>
+          </w:p>
+          <w:p>
+            <w:pPr>
+              <w:rPr>
+                <w:rFonts w:hint="eastAsia"/>
+              </w:rPr>
+            </w:pPr>
+          </w:p>
+          <w:p>
+            <w:pPr>
+              <w:numPr>
+                <w:ilvl w:val="0"/>
+                <w:numId w:val="2"/>
+              </w:numPr>
+              <w:ind w:left="0" w:leftChars="0" w:firstLine="0" w:firstLineChars="0"/>
+              <w:rPr>
+                <w:rFonts w:hint="eastAsia"/>
+              </w:rPr>
+            </w:pPr>
+            <w:r>
+              <w:rPr>
+                <w:rFonts w:hint="eastAsia"/>
+              </w:rPr>
+              <w:t>添加了数据持久化:</w:t>
+            </w:r>
+          </w:p>
+          <w:p>
+            <w:pPr>
+              <w:rPr>
+                <w:rFonts w:hint="eastAsia"/>
+              </w:rPr>
+            </w:pPr>
+            <w:r>
+              <w:rPr>
+                <w:rFonts w:hint="eastAsia"/>
+              </w:rPr>
+              <w:t>引入了 nlohmann/json 库，并创建了 loadAndSave 模块。</w:t>
+            </w:r>
+          </w:p>
+          <w:p>
+            <w:pPr>
+              <w:rPr>
+                <w:rFonts w:hint="eastAsia"/>
+              </w:rPr>
+            </w:pPr>
+            <w:r>
+              <w:rPr>
+                <w:rFonts w:hint="eastAsia"/>
+              </w:rPr>
+              <w:t>实现了在游戏开始前获取用户名，并在游戏结束后自动保存包含用户名、得分、时长和时间的游戏记录到 JSON 文件。</w:t>
+            </w:r>
+          </w:p>
+          <w:p>
+            <w:pPr>
+              <w:rPr>
+                <w:rFonts w:hint="eastAsia"/>
+              </w:rPr>
+            </w:pPr>
+            <w:r>
+              <w:rPr>
+                <w:rFonts w:hint="eastAsia"/>
+              </w:rPr>
+              <w:t>实现了在游戏启动时加载并打印历史游戏记录的功能。</w:t>
+            </w:r>
+          </w:p>
+          <w:p>
+            <w:pPr>
+              <w:rPr>
+                <w:rFonts w:hint="eastAsia"/>
+              </w:rPr>
+            </w:pPr>
+          </w:p>
+          <w:p>
+            <w:pPr>
+              <w:numPr>
+                <w:ilvl w:val="0"/>
+                <w:numId w:val="2"/>
+              </w:numPr>
+              <w:ind w:left="0" w:leftChars="0" w:firstLine="0" w:firstLineChars="0"/>
+              <w:rPr>
+                <w:rFonts w:hint="eastAsia"/>
+              </w:rPr>
+            </w:pPr>
+            <w:r>
+              <w:rPr>
+                <w:rFonts w:hint="eastAsia"/>
+              </w:rPr>
+              <w:t>解决了跨平台和环境问题:</w:t>
+            </w:r>
+          </w:p>
+          <w:p>
+            <w:pPr>
+              <w:rPr>
+                <w:rFonts w:hint="eastAsia"/>
+              </w:rPr>
+            </w:pPr>
+            <w:r>
+              <w:rPr>
+                <w:rFonts w:hint="eastAsia"/>
+              </w:rPr>
+              <w:t>在 Windows 环境下配置了 vcpkg 来管理 glfw, glm, nlohmann-json 等依赖。</w:t>
+            </w:r>
+          </w:p>
+          <w:p>
+            <w:pPr>
+              <w:rPr>
+                <w:rFonts w:hint="eastAsia"/>
+              </w:rPr>
+            </w:pPr>
+            <w:r>
+              <w:rPr>
+                <w:rFonts w:hint="eastAsia"/>
+              </w:rPr>
+              <w:t>解决了跨平台 API 兼容性问题以及 MSVC 编译错误。</w:t>
+            </w:r>
+          </w:p>
+          <w:p>
+            <w:pPr>
+              <w:rPr>
+                <w:rFonts w:hint="eastAsia"/>
+              </w:rPr>
+            </w:pPr>
+          </w:p>
+          <w:p>
+            <w:pPr>
+              <w:rPr>
+                <w:rFonts w:hint="eastAsia"/>
+                <w:b/>
+                <w:bCs/>
+              </w:rPr>
+            </w:pPr>
+            <w:r>
+              <w:rPr>
+                <w:rFonts w:hint="eastAsia"/>
+                <w:b/>
+                <w:bCs/>
+              </w:rPr>
+              <w:t>二、 心得体会</w:t>
+            </w:r>
+          </w:p>
+          <w:p>
+            <w:pPr>
+              <w:rPr>
+                <w:rFonts w:hint="eastAsia"/>
+              </w:rPr>
+            </w:pPr>
+            <w:r>
+              <w:rPr>
+                <w:rFonts w:hint="eastAsia"/>
+              </w:rPr>
+              <w:t>这次大作业是对开学以来所学知识的一次非常好的综合实践。通过从一个基础框架开始，逐步添加功能，我更深入地理解了如何将 OpenGL 的渲染能力与具体应用（游戏）的逻辑结合起来。</w:t>
+            </w:r>
+          </w:p>
+          <w:p>
+            <w:pPr>
+              <w:rPr>
+                <w:rFonts w:hint="eastAsia"/>
+              </w:rPr>
+            </w:pPr>
+          </w:p>
+          <w:p>
+            <w:pPr>
+              <w:rPr>
+                <w:rFonts w:hint="eastAsia"/>
+              </w:rPr>
+            </w:pPr>
+            <w:r>
+              <w:rPr>
+                <w:rFonts w:hint="eastAsia"/>
+              </w:rPr>
+              <w:t>实现俄罗斯方块的核心挑战在于状态管理和逻辑判断。例如，精确的碰撞检测 (checkValid)、方块旋转的有效性判断 (rotate) 以及行消除后的连锁反应 (setTile 调用 checkFullRow) 都需要非常仔细地考虑各种边界情况。调试这些逻辑虽然花了不少时间，但也让我对在二维数组（棋盘格 board）上处理游戏逻辑有了更深的体会。</w:t>
+            </w:r>
+          </w:p>
+          <w:p>
+            <w:pPr>
+              <w:rPr>
+                <w:rFonts w:hint="eastAsia"/>
+              </w:rPr>
+            </w:pPr>
+          </w:p>
+          <w:p>
+            <w:pPr>
+              <w:rPr>
+                <w:rFonts w:hint="eastAsia"/>
+              </w:rPr>
+            </w:pPr>
+            <w:r>
+              <w:rPr>
+                <w:rFonts w:hint="eastAsia"/>
+              </w:rPr>
+              <w:t>引入游戏状态机 (GameState) 让整个程序的流程控制清晰了很多，避免了用一堆布尔标志位管理状态可能带来的混乱。同时，学习使用 vcpkg 管理依赖，以及解决 Windows 环境下的编译问题，也提升了我在不同平台上配置和构建 C++ 项目的能力。</w:t>
+            </w:r>
           </w:p>
           <w:p>
             <w:pPr>
@@ -3204,6 +5210,66 @@
                 <w:sz w:val="44"/>
               </w:rPr>
             </w:pPr>
+            <w:r>
+              <w:rPr>
+                <w:rFonts w:hint="eastAsia"/>
+              </w:rPr>
+              <w:t>最后，实现 JSON 文件读写来保存游戏记录，让我接触到了 C++ 中数据持久化的基本方法。</w:t>
+            </w:r>
+            <w:r>
+              <w:rPr>
+                <w:rFonts w:hint="eastAsia"/>
+                <w:lang w:val="en-US" w:eastAsia="zh-CN"/>
+              </w:rPr>
+              <w:t>我完成了</w:t>
+            </w:r>
+            <w:r>
+              <w:rPr>
+                <w:rFonts w:hint="eastAsia"/>
+              </w:rPr>
+              <w:t>需求</w:t>
+            </w:r>
+            <w:r>
+              <w:rPr>
+                <w:rFonts w:hint="eastAsia"/>
+                <w:lang w:val="en-US" w:eastAsia="zh-CN"/>
+              </w:rPr>
+              <w:t>理解</w:t>
+            </w:r>
+            <w:r>
+              <w:rPr>
+                <w:rFonts w:hint="eastAsia"/>
+              </w:rPr>
+              <w:t>、任务</w:t>
+            </w:r>
+            <w:r>
+              <w:rPr>
+                <w:rFonts w:hint="eastAsia"/>
+                <w:lang w:val="en-US" w:eastAsia="zh-CN"/>
+              </w:rPr>
+              <w:t>分解</w:t>
+            </w:r>
+            <w:r>
+              <w:rPr>
+                <w:rFonts w:hint="eastAsia"/>
+              </w:rPr>
+              <w:t>、代码</w:t>
+            </w:r>
+            <w:r>
+              <w:rPr>
+                <w:rFonts w:hint="eastAsia"/>
+                <w:lang w:val="en-US" w:eastAsia="zh-CN"/>
+              </w:rPr>
+              <w:t>调试等流程</w:t>
+            </w:r>
+            <w:r>
+              <w:rPr>
+                <w:rFonts w:hint="eastAsia"/>
+              </w:rPr>
+              <w:t>，并最终看到一个完整的游戏能够运行起来，还是非常有成就感的。这次经历让我对用 C++ 和 OpenGL 开发简单游戏的全过程有了更完整的认识。</w:t>
+            </w:r>
+            <w:bookmarkStart w:id="0" w:name="_GoBack"/>
+            <w:bookmarkEnd w:id="0"/>
           </w:p>
         </w:tc>
       </w:tr>
@@ -3225,7 +5291,6 @@
           </w:tblCellMar>
         </w:tblPrEx>
         <w:trPr>
-          <w:wBefore w:w="0" w:type="auto"/>
           <w:trHeight w:val="6496" w:hRule="atLeast"/>
         </w:trPr>
         <w:tc>
@@ -3394,7 +5459,6 @@
           </w:tblCellMar>
         </w:tblPrEx>
         <w:trPr>
-          <w:wBefore w:w="0" w:type="auto"/>
           <w:trHeight w:val="1236" w:hRule="atLeast"/>
         </w:trPr>
         <w:tc>
@@ -3458,96 +5522,33 @@
 <file path=word/numbering.xml><?xml version="1.0" encoding="utf-8"?>
 <w:numbering xmlns:wpc="http://schemas.microsoft.com/office/word/2010/wordprocessingCanvas" xmlns:mc="http://schemas.openxmlformats.org/markup-compatibility/2006" xmlns:o="urn:schemas-microsoft-com:office:office" xmlns:r="http://schemas.openxmlformats.org/officeDocument/2006/relationships" xmlns:m="http://schemas.openxmlformats.org/officeDocument/2006/math" xmlns:v="urn:schemas-microsoft-com:vml" xmlns:wp14="http://schemas.microsoft.com/office/word/2010/wordprocessingDrawing" xmlns:wp="http://schemas.openxmlformats.org/drawingml/2006/wordprocessingDrawing" xmlns:w10="urn:schemas-microsoft-com:office:word" xmlns:w="http://schemas.openxmlformats.org/wordprocessingml/2006/main" xmlns:w14="http://schemas.microsoft.com/office/word/2010/wordml" xmlns:wpg="http://schemas.microsoft.com/office/word/2010/wordprocessingGroup" xmlns:wpi="http://schemas.microsoft.com/office/word/2010/wordprocessingInk" xmlns:wne="http://schemas.microsoft.com/office/word/2006/wordml" xmlns:wps="http://schemas.microsoft.com/office/word/2010/wordprocessingShape" xmlns:wpsCustomData="http://www.wps.cn/officeDocument/2013/wpsCustomData" mc:Ignorable="w14 wp14">
   <w:abstractNum w:abstractNumId="0">
-    <w:nsid w:val="07306091"/>
-    <w:multiLevelType w:val="multilevel"/>
-    <w:tmpl w:val="07306091"/>
+    <w:nsid w:val="C19677E6"/>
+    <w:multiLevelType w:val="singleLevel"/>
+    <w:tmpl w:val="C19677E6"/>
     <w:lvl w:ilvl="0" w:tentative="0">
       <w:start w:val="1"/>
       <w:numFmt w:val="decimal"/>
+      <w:suff w:val="space"/>
       <w:lvlText w:val="%1."/>
       <w:lvlJc w:val="left"/>
-      <w:pPr>
-        <w:ind w:left="420" w:hanging="420"/>
-      </w:pPr>
-      <w:rPr>
-        <w:rFonts w:hint="default"/>
-        <w:sz w:val="24"/>
-      </w:rPr>
     </w:lvl>
-    <w:lvl w:ilvl="1" w:tentative="0">
-      <w:start w:val="1"/>
-      <w:numFmt w:val="lowerLetter"/>
-      <w:lvlText w:val="%2)"/>
+  </w:abstractNum>
+  <w:abstractNum w:abstractNumId="1">
+    <w:nsid w:val="C1F26851"/>
+    <w:multiLevelType w:val="singleLevel"/>
+    <w:tmpl w:val="C1F26851"/>
+    <w:lvl w:ilvl="0" w:tentative="0">
+      <w:start w:val="8"/>
+      <w:numFmt w:val="decimal"/>
+      <w:suff w:val="space"/>
+      <w:lvlText w:val="%1."/>
       <w:lvlJc w:val="left"/>
-      <w:pPr>
-        <w:ind w:left="840" w:hanging="420"/>
-      </w:pPr>
-    </w:lvl>
-    <w:lvl w:ilvl="2" w:tentative="0">
-      <w:start w:val="1"/>
-      <w:numFmt w:val="lowerRoman"/>
-      <w:lvlText w:val="%3."/>
-      <w:lvlJc w:val="right"/>
-      <w:pPr>
-        <w:ind w:left="1260" w:hanging="420"/>
-      </w:pPr>
-    </w:lvl>
-    <w:lvl w:ilvl="3" w:tentative="0">
-      <w:start w:val="1"/>
-      <w:numFmt w:val="decimal"/>
-      <w:lvlText w:val="%4."/>
-      <w:lvlJc w:val="left"/>
-      <w:pPr>
-        <w:ind w:left="1680" w:hanging="420"/>
-      </w:pPr>
-    </w:lvl>
-    <w:lvl w:ilvl="4" w:tentative="0">
-      <w:start w:val="1"/>
-      <w:numFmt w:val="lowerLetter"/>
-      <w:lvlText w:val="%5)"/>
-      <w:lvlJc w:val="left"/>
-      <w:pPr>
-        <w:ind w:left="2100" w:hanging="420"/>
-      </w:pPr>
-    </w:lvl>
-    <w:lvl w:ilvl="5" w:tentative="0">
-      <w:start w:val="1"/>
-      <w:numFmt w:val="lowerRoman"/>
-      <w:lvlText w:val="%6."/>
-      <w:lvlJc w:val="right"/>
-      <w:pPr>
-        <w:ind w:left="2520" w:hanging="420"/>
-      </w:pPr>
-    </w:lvl>
-    <w:lvl w:ilvl="6" w:tentative="0">
-      <w:start w:val="1"/>
-      <w:numFmt w:val="decimal"/>
-      <w:lvlText w:val="%7."/>
-      <w:lvlJc w:val="left"/>
-      <w:pPr>
-        <w:ind w:left="2940" w:hanging="420"/>
-      </w:pPr>
-    </w:lvl>
-    <w:lvl w:ilvl="7" w:tentative="0">
-      <w:start w:val="1"/>
-      <w:numFmt w:val="lowerLetter"/>
-      <w:lvlText w:val="%8)"/>
-      <w:lvlJc w:val="left"/>
-      <w:pPr>
-        <w:ind w:left="3360" w:hanging="420"/>
-      </w:pPr>
-    </w:lvl>
-    <w:lvl w:ilvl="8" w:tentative="0">
-      <w:start w:val="1"/>
-      <w:numFmt w:val="lowerRoman"/>
-      <w:lvlText w:val="%9."/>
-      <w:lvlJc w:val="right"/>
-      <w:pPr>
-        <w:ind w:left="3780" w:hanging="420"/>
-      </w:pPr>
     </w:lvl>
   </w:abstractNum>
   <w:num w:numId="1">
+    <w:abstractNumId w:val="1"/>
+  </w:num>
+  <w:num w:numId="2">
     <w:abstractNumId w:val="0"/>
   </w:num>
 </w:numbering>
@@ -3822,6 +5823,7 @@
       <w:jc w:val="both"/>
     </w:pPr>
     <w:rPr>
+      <w:rFonts w:ascii="Times New Roman" w:hAnsi="Times New Roman" w:eastAsia="宋体" w:cs="Times New Roman"/>
       <w:kern w:val="2"/>
       <w:sz w:val="21"/>
       <w:szCs w:val="24"/>
@@ -3838,7 +5840,6 @@
     <w:semiHidden/>
     <w:uiPriority w:val="0"/>
     <w:tblPr>
-      <w:tblStyle w:val="2"/>
       <w:tblCellMar>
         <w:top w:w="0" w:type="dxa"/>
         <w:left w:w="108" w:type="dxa"/>
@@ -3846,9 +5847,6 @@
         <w:right w:w="108" w:type="dxa"/>
       </w:tblCellMar>
     </w:tblPr>
-    <w:trPr>
-      <w:wBefore w:w="0" w:type="dxa"/>
-    </w:trPr>
   </w:style>
   <w:style w:type="character" w:styleId="4">
     <w:name w:val="HTML Code"/>

</xml_diff>